<commit_message>
Update + add pictures
</commit_message>
<xml_diff>
--- a/Appendices/Functional Design.docx
+++ b/Appendices/Functional Design.docx
@@ -300,7 +300,7 @@
               <w:noProof/>
             </w:rPr>
             <w:drawing>
-              <wp:anchor distT="0" distB="0" distL="114300" distR="114300" simplePos="0" relativeHeight="251666432" behindDoc="1" locked="0" layoutInCell="1" allowOverlap="1" wp14:anchorId="0804C880" wp14:editId="0F3E22F5">
+              <wp:anchor distT="0" distB="0" distL="114300" distR="114300" simplePos="0" relativeHeight="251666432" behindDoc="1" locked="0" layoutInCell="1" allowOverlap="1" wp14:anchorId="0804C880" wp14:editId="78F4189E">
                 <wp:simplePos x="0" y="0"/>
                 <wp:positionH relativeFrom="margin">
                   <wp:posOffset>1623695</wp:posOffset>
@@ -2470,7 +2470,7 @@
                 <w:noProof/>
                 <w:webHidden/>
               </w:rPr>
-              <w:t>11</w:t>
+              <w:t>12</w:t>
             </w:r>
             <w:r>
               <w:rPr>
@@ -2545,7 +2545,7 @@
                 <w:noProof/>
                 <w:webHidden/>
               </w:rPr>
-              <w:t>18</w:t>
+              <w:t>19</w:t>
             </w:r>
             <w:r>
               <w:rPr>
@@ -2622,7 +2622,7 @@
                 <w:noProof/>
                 <w:webHidden/>
               </w:rPr>
-              <w:t>21</w:t>
+              <w:t>23</w:t>
             </w:r>
             <w:r>
               <w:rPr>
@@ -2699,7 +2699,7 @@
                 <w:noProof/>
                 <w:webHidden/>
               </w:rPr>
-              <w:t>27</w:t>
+              <w:t>29</w:t>
             </w:r>
             <w:r>
               <w:rPr>
@@ -2776,7 +2776,7 @@
                 <w:noProof/>
                 <w:webHidden/>
               </w:rPr>
-              <w:t>31</w:t>
+              <w:t>33</w:t>
             </w:r>
             <w:r>
               <w:rPr>
@@ -2853,7 +2853,7 @@
                 <w:noProof/>
                 <w:webHidden/>
               </w:rPr>
-              <w:t>33</w:t>
+              <w:t>35</w:t>
             </w:r>
             <w:r>
               <w:rPr>
@@ -2928,7 +2928,7 @@
                 <w:noProof/>
                 <w:webHidden/>
               </w:rPr>
-              <w:t>34</w:t>
+              <w:t>36</w:t>
             </w:r>
             <w:r>
               <w:rPr>
@@ -3003,7 +3003,7 @@
                 <w:noProof/>
                 <w:webHidden/>
               </w:rPr>
-              <w:t>34</w:t>
+              <w:t>36</w:t>
             </w:r>
             <w:r>
               <w:rPr>
@@ -3078,7 +3078,7 @@
                 <w:noProof/>
                 <w:webHidden/>
               </w:rPr>
-              <w:t>34</w:t>
+              <w:t>36</w:t>
             </w:r>
             <w:r>
               <w:rPr>
@@ -3155,7 +3155,7 @@
                 <w:noProof/>
                 <w:webHidden/>
               </w:rPr>
-              <w:t>35</w:t>
+              <w:t>37</w:t>
             </w:r>
             <w:r>
               <w:rPr>
@@ -3232,7 +3232,7 @@
                 <w:noProof/>
                 <w:webHidden/>
               </w:rPr>
-              <w:t>38</w:t>
+              <w:t>40</w:t>
             </w:r>
             <w:r>
               <w:rPr>
@@ -3309,7 +3309,7 @@
                 <w:noProof/>
                 <w:webHidden/>
               </w:rPr>
-              <w:t>39</w:t>
+              <w:t>41</w:t>
             </w:r>
             <w:r>
               <w:rPr>
@@ -6129,7 +6129,7 @@
           <w:noProof/>
         </w:rPr>
         <w:drawing>
-          <wp:inline distT="0" distB="0" distL="0" distR="0" wp14:anchorId="7AF333BF" wp14:editId="266BC3AA">
+          <wp:inline distT="0" distB="0" distL="0" distR="0" wp14:anchorId="7AF333BF" wp14:editId="3C112638">
             <wp:extent cx="6495235" cy="4023360"/>
             <wp:effectExtent l="0" t="0" r="1270" b="0"/>
             <wp:docPr id="719381431" name="Picture 1" descr="A diagram of a flowchart&#10;&#10;Description automatically generated"/>
@@ -6204,6 +6204,7 @@
     <w:p>
       <w:pPr>
         <w:spacing w:line="360" w:lineRule="auto"/>
+        <w:ind w:left="-1260"/>
       </w:pPr>
       <w:r>
         <w:rPr>
@@ -6211,9 +6212,9 @@
         </w:rPr>
         <w:lastRenderedPageBreak/>
         <w:drawing>
-          <wp:inline distT="0" distB="0" distL="0" distR="0" wp14:anchorId="01D2F609" wp14:editId="33498478">
-            <wp:extent cx="6506851" cy="5760720"/>
-            <wp:effectExtent l="0" t="0" r="8255" b="0"/>
+          <wp:inline distT="0" distB="0" distL="0" distR="0" wp14:anchorId="01D2F609" wp14:editId="0E9C1840">
+            <wp:extent cx="7315200" cy="6476379"/>
+            <wp:effectExtent l="0" t="0" r="0" b="635"/>
             <wp:docPr id="357828664" name="Picture 1"/>
             <wp:cNvGraphicFramePr>
               <a:graphicFrameLocks xmlns:a="http://schemas.openxmlformats.org/drawingml/2006/main" noChangeAspect="1"/>
@@ -6240,7 +6241,7 @@
                   <pic:spPr>
                     <a:xfrm>
                       <a:off x="0" y="0"/>
-                      <a:ext cx="6506851" cy="5760720"/>
+                      <a:ext cx="7315200" cy="6476379"/>
                     </a:xfrm>
                     <a:prstGeom prst="rect">
                       <a:avLst/>
@@ -6295,8 +6296,181 @@
       <w:pPr>
         <w:pStyle w:val="Heading2"/>
         <w:spacing w:line="360" w:lineRule="auto"/>
+        <w:ind w:left="-1260"/>
       </w:pPr>
       <w:bookmarkStart w:id="12" w:name="_Toc162015553"/>
+      <w:r>
+        <w:rPr>
+          <w:noProof/>
+        </w:rPr>
+        <w:lastRenderedPageBreak/>
+        <w:drawing>
+          <wp:inline distT="0" distB="0" distL="0" distR="0" wp14:anchorId="2EB0AB44" wp14:editId="3FC5FBDA">
+            <wp:extent cx="7315200" cy="2649383"/>
+            <wp:effectExtent l="0" t="0" r="0" b="0"/>
+            <wp:docPr id="893524503" name="Picture 1" descr="A diagram of a computer&#10;&#10;Description automatically generated"/>
+            <wp:cNvGraphicFramePr>
+              <a:graphicFrameLocks xmlns:a="http://schemas.openxmlformats.org/drawingml/2006/main" noChangeAspect="1"/>
+            </wp:cNvGraphicFramePr>
+            <a:graphic xmlns:a="http://schemas.openxmlformats.org/drawingml/2006/main">
+              <a:graphicData uri="http://schemas.openxmlformats.org/drawingml/2006/picture">
+                <pic:pic xmlns:pic="http://schemas.openxmlformats.org/drawingml/2006/picture">
+                  <pic:nvPicPr>
+                    <pic:cNvPr id="893524503" name="Picture 1" descr="A diagram of a computer&#10;&#10;Description automatically generated"/>
+                    <pic:cNvPicPr/>
+                  </pic:nvPicPr>
+                  <pic:blipFill>
+                    <a:blip r:embed="rId11" cstate="print">
+                      <a:extLst>
+                        <a:ext uri="{28A0092B-C50C-407E-A947-70E740481C1C}">
+                          <a14:useLocalDpi xmlns:a14="http://schemas.microsoft.com/office/drawing/2010/main" val="0"/>
+                        </a:ext>
+                      </a:extLst>
+                    </a:blip>
+                    <a:stretch>
+                      <a:fillRect/>
+                    </a:stretch>
+                  </pic:blipFill>
+                  <pic:spPr>
+                    <a:xfrm>
+                      <a:off x="0" y="0"/>
+                      <a:ext cx="7315200" cy="2649383"/>
+                    </a:xfrm>
+                    <a:prstGeom prst="rect">
+                      <a:avLst/>
+                    </a:prstGeom>
+                  </pic:spPr>
+                </pic:pic>
+              </a:graphicData>
+            </a:graphic>
+          </wp:inline>
+        </w:drawing>
+      </w:r>
+    </w:p>
+    <w:p>
+      <w:pPr>
+        <w:pStyle w:val="Caption"/>
+      </w:pPr>
+      <w:r>
+        <w:t xml:space="preserve">Figure </w:t>
+      </w:r>
+      <w:r>
+        <w:fldChar w:fldCharType="begin"/>
+      </w:r>
+      <w:r>
+        <w:instrText xml:space="preserve"> SEQ Figure \* ARABIC </w:instrText>
+      </w:r>
+      <w:r>
+        <w:fldChar w:fldCharType="separate"/>
+      </w:r>
+      <w:r>
+        <w:rPr>
+          <w:noProof/>
+        </w:rPr>
+        <w:t>4</w:t>
+      </w:r>
+      <w:r>
+        <w:fldChar w:fldCharType="end"/>
+      </w:r>
+      <w:r>
+        <w:t xml:space="preserve"> </w:t>
+      </w:r>
+      <w:proofErr w:type="spellStart"/>
+      <w:r>
+        <w:t>QaaS</w:t>
+      </w:r>
+      <w:proofErr w:type="spellEnd"/>
+      <w:r>
+        <w:t xml:space="preserve"> App Sequence Diagram</w:t>
+      </w:r>
+    </w:p>
+    <w:p>
+      <w:pPr>
+        <w:pStyle w:val="Heading2"/>
+        <w:spacing w:line="360" w:lineRule="auto"/>
+        <w:ind w:left="-1260"/>
+      </w:pPr>
+      <w:r>
+        <w:rPr>
+          <w:noProof/>
+        </w:rPr>
+        <w:drawing>
+          <wp:inline distT="0" distB="0" distL="0" distR="0" wp14:anchorId="6DAD5A27" wp14:editId="148B5198">
+            <wp:extent cx="7315200" cy="4563690"/>
+            <wp:effectExtent l="0" t="0" r="0" b="8890"/>
+            <wp:docPr id="1622672055" name="Picture 2" descr="A diagram of a project&#10;&#10;Description automatically generated"/>
+            <wp:cNvGraphicFramePr>
+              <a:graphicFrameLocks xmlns:a="http://schemas.openxmlformats.org/drawingml/2006/main" noChangeAspect="1"/>
+            </wp:cNvGraphicFramePr>
+            <a:graphic xmlns:a="http://schemas.openxmlformats.org/drawingml/2006/main">
+              <a:graphicData uri="http://schemas.openxmlformats.org/drawingml/2006/picture">
+                <pic:pic xmlns:pic="http://schemas.openxmlformats.org/drawingml/2006/picture">
+                  <pic:nvPicPr>
+                    <pic:cNvPr id="1622672055" name="Picture 2" descr="A diagram of a project&#10;&#10;Description automatically generated"/>
+                    <pic:cNvPicPr/>
+                  </pic:nvPicPr>
+                  <pic:blipFill>
+                    <a:blip r:embed="rId12" cstate="print">
+                      <a:extLst>
+                        <a:ext uri="{28A0092B-C50C-407E-A947-70E740481C1C}">
+                          <a14:useLocalDpi xmlns:a14="http://schemas.microsoft.com/office/drawing/2010/main" val="0"/>
+                        </a:ext>
+                      </a:extLst>
+                    </a:blip>
+                    <a:stretch>
+                      <a:fillRect/>
+                    </a:stretch>
+                  </pic:blipFill>
+                  <pic:spPr>
+                    <a:xfrm>
+                      <a:off x="0" y="0"/>
+                      <a:ext cx="7315200" cy="4563690"/>
+                    </a:xfrm>
+                    <a:prstGeom prst="rect">
+                      <a:avLst/>
+                    </a:prstGeom>
+                  </pic:spPr>
+                </pic:pic>
+              </a:graphicData>
+            </a:graphic>
+          </wp:inline>
+        </w:drawing>
+      </w:r>
+    </w:p>
+    <w:p>
+      <w:pPr>
+        <w:pStyle w:val="Caption"/>
+      </w:pPr>
+      <w:r>
+        <w:t xml:space="preserve">Figure </w:t>
+      </w:r>
+      <w:r>
+        <w:fldChar w:fldCharType="begin"/>
+      </w:r>
+      <w:r>
+        <w:instrText xml:space="preserve"> SEQ Figure \* ARABIC </w:instrText>
+      </w:r>
+      <w:r>
+        <w:fldChar w:fldCharType="separate"/>
+      </w:r>
+      <w:r>
+        <w:rPr>
+          <w:noProof/>
+        </w:rPr>
+        <w:t>5</w:t>
+      </w:r>
+      <w:r>
+        <w:fldChar w:fldCharType="end"/>
+      </w:r>
+      <w:r>
+        <w:t xml:space="preserve"> How XDR and EDR work together on a user's machine Sequence Diagram</w:t>
+      </w:r>
+    </w:p>
+    <w:p>
+      <w:pPr>
+        <w:pStyle w:val="Heading2"/>
+        <w:spacing w:line="360" w:lineRule="auto"/>
+      </w:pPr>
       <w:r>
         <w:t xml:space="preserve">Design Patterns </w:t>
       </w:r>
@@ -6371,6 +6545,7 @@
           <w:sz w:val="24"/>
           <w:szCs w:val="24"/>
         </w:rPr>
+        <w:lastRenderedPageBreak/>
         <w:t>It is a software architectural pattern used usually for designing UIs</w:t>
       </w:r>
       <w:r>
@@ -6434,15 +6609,7 @@
           <w:sz w:val="24"/>
           <w:szCs w:val="24"/>
         </w:rPr>
-        <w:t xml:space="preserve"> (ASP.NET, Ruby on Rails), desktop </w:t>
-      </w:r>
-      <w:r>
-        <w:rPr>
-          <w:sz w:val="24"/>
-          <w:szCs w:val="24"/>
-        </w:rPr>
-        <w:lastRenderedPageBreak/>
-        <w:t xml:space="preserve">applications, and mobile app development. </w:t>
+        <w:t xml:space="preserve"> (ASP.NET, Ruby on Rails), desktop applications, and mobile app development. </w:t>
       </w:r>
       <w:r>
         <w:rPr>
@@ -6745,6 +6912,7 @@
           <w:sz w:val="24"/>
           <w:szCs w:val="24"/>
         </w:rPr>
+        <w:lastRenderedPageBreak/>
         <w:t>Middleware</w:t>
       </w:r>
       <w:r>
@@ -6810,7 +6978,6 @@
           <w:sz w:val="24"/>
           <w:szCs w:val="24"/>
         </w:rPr>
-        <w:lastRenderedPageBreak/>
         <w:t>Share</w:t>
       </w:r>
       <w:r>
@@ -7123,6 +7290,7 @@
           <w:sz w:val="24"/>
           <w:szCs w:val="24"/>
         </w:rPr>
+        <w:lastRenderedPageBreak/>
         <w:t>This is not a design pattern but a</w:t>
       </w:r>
       <w:r>
@@ -7168,7 +7336,6 @@
           <w:sz w:val="24"/>
           <w:szCs w:val="24"/>
         </w:rPr>
-        <w:lastRenderedPageBreak/>
         <w:t xml:space="preserve">It will provide PODO (Plain Old Dart Object), </w:t>
       </w:r>
       <w:r>
@@ -7288,7 +7455,7 @@
                     <pic:cNvPicPr/>
                   </pic:nvPicPr>
                   <pic:blipFill>
-                    <a:blip r:embed="rId11">
+                    <a:blip r:embed="rId13">
                       <a:extLst>
                         <a:ext uri="{28A0092B-C50C-407E-A947-70E740481C1C}">
                           <a14:useLocalDpi xmlns:a14="http://schemas.microsoft.com/office/drawing/2010/main" val="0"/>
@@ -7435,6 +7602,7 @@
           <w:sz w:val="24"/>
           <w:szCs w:val="24"/>
         </w:rPr>
+        <w:lastRenderedPageBreak/>
         <w:t>This folder is used to store functions that provide common functionality or assists in various tasks throughout the application. It may contain variety of use cases such as constants and enumerations, custom validators, helper classes, and utility functions such as API data validation, date formatting, encryption, String manipulation, etc.,</w:t>
       </w:r>
     </w:p>
@@ -7452,130 +7620,299 @@
           <w:sz w:val="24"/>
           <w:szCs w:val="24"/>
         </w:rPr>
+        <w:t xml:space="preserve">This folder is responsible for error handling utilities, including error formatting functions, error logging utilities, or custom error classes. </w:t>
+      </w:r>
+    </w:p>
+    <w:p>
+      <w:pPr>
+        <w:spacing w:line="360" w:lineRule="auto"/>
+        <w:rPr>
+          <w:sz w:val="24"/>
+          <w:szCs w:val="24"/>
+        </w:rPr>
+      </w:pPr>
+      <w:r>
+        <w:rPr>
+          <w:sz w:val="24"/>
+          <w:szCs w:val="24"/>
+        </w:rPr>
+        <w:t>Routers</w:t>
+      </w:r>
+    </w:p>
+    <w:p>
+      <w:pPr>
+        <w:spacing w:line="360" w:lineRule="auto"/>
+        <w:jc w:val="both"/>
+        <w:rPr>
+          <w:sz w:val="24"/>
+          <w:szCs w:val="24"/>
+        </w:rPr>
+      </w:pPr>
+      <w:r>
+        <w:rPr>
+          <w:sz w:val="24"/>
+          <w:szCs w:val="24"/>
+        </w:rPr>
+        <w:t xml:space="preserve">Routers are used </w:t>
+      </w:r>
+      <w:r>
+        <w:rPr>
+          <w:sz w:val="24"/>
+          <w:szCs w:val="24"/>
+        </w:rPr>
+        <w:t>for the files that contain the definitions of routes for handling incoming HTTP request. These routes determine how the server responds to different types of requests (e.g., GET, POST, PATCH, PUT, DELETE) on specific endpoints (URL paths). Because the nature of Firebase Cloud Functions to have allowing independent separation of functions, this directory will not be used a lot in this project</w:t>
+      </w:r>
+      <w:r>
+        <w:rPr>
+          <w:sz w:val="24"/>
+          <w:szCs w:val="24"/>
+        </w:rPr>
+        <w:t>, but it is good to have in the future use in case Q-ICT wants to have a Node.js Express server inside one of their Firebase Cloud Functions. The server, because it lives inside a cloud function, will have cold start latency, shorter limited uptime</w:t>
+      </w:r>
+      <w:r>
+        <w:rPr>
+          <w:sz w:val="24"/>
+          <w:szCs w:val="24"/>
+        </w:rPr>
+        <w:t xml:space="preserve"> and </w:t>
+      </w:r>
+      <w:r>
+        <w:rPr>
+          <w:sz w:val="24"/>
+          <w:szCs w:val="24"/>
+        </w:rPr>
+        <w:t>resource limits</w:t>
+      </w:r>
+      <w:r>
+        <w:rPr>
+          <w:sz w:val="24"/>
+          <w:szCs w:val="24"/>
+        </w:rPr>
+        <w:t xml:space="preserve"> </w:t>
+      </w:r>
+      <w:r>
+        <w:rPr>
+          <w:sz w:val="24"/>
+          <w:szCs w:val="24"/>
+        </w:rPr>
+        <w:t>compared to the traditional hosted Node.js Express server</w:t>
+      </w:r>
+      <w:r>
+        <w:rPr>
+          <w:sz w:val="24"/>
+          <w:szCs w:val="24"/>
+        </w:rPr>
+        <w:t xml:space="preserve">, but it may also have several upsides that are not yet explored. </w:t>
+      </w:r>
+    </w:p>
+    <w:p>
+      <w:pPr>
+        <w:spacing w:line="360" w:lineRule="auto"/>
+        <w:rPr>
+          <w:sz w:val="24"/>
+          <w:szCs w:val="24"/>
+        </w:rPr>
+      </w:pPr>
+      <w:r>
+        <w:rPr>
+          <w:sz w:val="24"/>
+          <w:szCs w:val="24"/>
+        </w:rPr>
+        <w:t>Models</w:t>
+      </w:r>
+    </w:p>
+    <w:p>
+      <w:pPr>
+        <w:spacing w:line="360" w:lineRule="auto"/>
+        <w:jc w:val="both"/>
+        <w:rPr>
+          <w:sz w:val="24"/>
+          <w:szCs w:val="24"/>
+        </w:rPr>
+      </w:pPr>
+      <w:r>
+        <w:rPr>
+          <w:sz w:val="24"/>
+          <w:szCs w:val="24"/>
+        </w:rPr>
+        <w:t xml:space="preserve">The Models contains the data models or schema definitions for interacting with database or other data storage mechanisms. These modes represent the structure and behaviour of the data within the application and are often implemented using ORM or ODM library or a database query builder. </w:t>
+      </w:r>
+      <w:r>
+        <w:rPr>
+          <w:sz w:val="24"/>
+          <w:szCs w:val="24"/>
+        </w:rPr>
+        <w:t>It will be used mostly for providing the abstraction later between the application logic and external services (</w:t>
+      </w:r>
+      <w:proofErr w:type="spellStart"/>
+      <w:r>
+        <w:rPr>
+          <w:sz w:val="24"/>
+          <w:szCs w:val="24"/>
+        </w:rPr>
+        <w:t>SentinelOne</w:t>
+      </w:r>
+      <w:proofErr w:type="spellEnd"/>
+      <w:r>
+        <w:rPr>
+          <w:sz w:val="24"/>
+          <w:szCs w:val="24"/>
+        </w:rPr>
+        <w:t xml:space="preserve"> and NoSQL </w:t>
+      </w:r>
+      <w:proofErr w:type="spellStart"/>
+      <w:r>
+        <w:rPr>
+          <w:sz w:val="24"/>
+          <w:szCs w:val="24"/>
+        </w:rPr>
+        <w:t>Firestore</w:t>
+      </w:r>
+      <w:proofErr w:type="spellEnd"/>
+      <w:r>
+        <w:rPr>
+          <w:sz w:val="24"/>
+          <w:szCs w:val="24"/>
+        </w:rPr>
+        <w:t xml:space="preserve"> database)</w:t>
+      </w:r>
+      <w:r>
+        <w:rPr>
+          <w:sz w:val="24"/>
+          <w:szCs w:val="24"/>
+        </w:rPr>
+        <w:t>, making it easier to manage changes to the external services</w:t>
+      </w:r>
+      <w:r>
+        <w:rPr>
+          <w:sz w:val="24"/>
+          <w:szCs w:val="24"/>
+        </w:rPr>
+        <w:t xml:space="preserve"> (such as changing the API version from the current version 2.0 of </w:t>
+      </w:r>
+      <w:proofErr w:type="spellStart"/>
+      <w:r>
+        <w:rPr>
+          <w:sz w:val="24"/>
+          <w:szCs w:val="24"/>
+        </w:rPr>
+        <w:t>SentinelOne</w:t>
+      </w:r>
+      <w:proofErr w:type="spellEnd"/>
+      <w:r>
+        <w:rPr>
+          <w:sz w:val="24"/>
+          <w:szCs w:val="24"/>
+        </w:rPr>
+        <w:t xml:space="preserve"> API, in case the JSON data changes)</w:t>
+      </w:r>
+      <w:r>
+        <w:rPr>
+          <w:sz w:val="24"/>
+          <w:szCs w:val="24"/>
+        </w:rPr>
+        <w:t xml:space="preserve">, unit testing, and maintenance. </w:t>
+      </w:r>
+    </w:p>
+    <w:p>
+      <w:pPr>
+        <w:spacing w:line="360" w:lineRule="auto"/>
+        <w:rPr>
+          <w:sz w:val="24"/>
+          <w:szCs w:val="24"/>
+        </w:rPr>
+      </w:pPr>
+      <w:r>
+        <w:rPr>
+          <w:sz w:val="24"/>
+          <w:szCs w:val="24"/>
+        </w:rPr>
+        <w:t>Middleware</w:t>
+      </w:r>
+    </w:p>
+    <w:p>
+      <w:pPr>
+        <w:spacing w:line="360" w:lineRule="auto"/>
+        <w:jc w:val="both"/>
+        <w:rPr>
+          <w:sz w:val="24"/>
+          <w:szCs w:val="24"/>
+        </w:rPr>
+      </w:pPr>
+      <w:r>
+        <w:rPr>
+          <w:sz w:val="24"/>
+          <w:szCs w:val="24"/>
+        </w:rPr>
+        <w:t xml:space="preserve">The Middleware is a supplementary directory, serving a very close functionality to Helper folder. </w:t>
+      </w:r>
+      <w:r>
+        <w:rPr>
+          <w:sz w:val="24"/>
+          <w:szCs w:val="24"/>
+        </w:rPr>
+        <w:t>It will</w:t>
+      </w:r>
+      <w:r>
+        <w:rPr>
+          <w:sz w:val="24"/>
+          <w:szCs w:val="24"/>
+        </w:rPr>
+        <w:t xml:space="preserve"> contain functions that access the request (`</w:t>
+      </w:r>
+      <w:proofErr w:type="spellStart"/>
+      <w:r>
+        <w:rPr>
+          <w:sz w:val="24"/>
+          <w:szCs w:val="24"/>
+        </w:rPr>
+        <w:t>req</w:t>
+      </w:r>
+      <w:proofErr w:type="spellEnd"/>
+      <w:r>
+        <w:rPr>
+          <w:sz w:val="24"/>
+          <w:szCs w:val="24"/>
+        </w:rPr>
+        <w:t xml:space="preserve">`) and response (`res`) objects for authentication (verifying the authenticity of incoming requests by checking </w:t>
+      </w:r>
+      <w:proofErr w:type="spellStart"/>
+      <w:r>
+        <w:rPr>
+          <w:sz w:val="24"/>
+          <w:szCs w:val="24"/>
+        </w:rPr>
+        <w:t>Firestore</w:t>
+      </w:r>
+      <w:proofErr w:type="spellEnd"/>
+      <w:r>
+        <w:rPr>
+          <w:sz w:val="24"/>
+          <w:szCs w:val="24"/>
+        </w:rPr>
+        <w:t xml:space="preserve"> ID </w:t>
+      </w:r>
+      <w:r>
+        <w:rPr>
+          <w:sz w:val="24"/>
+          <w:szCs w:val="24"/>
+        </w:rPr>
         <w:lastRenderedPageBreak/>
-        <w:t xml:space="preserve">This folder is responsible for error handling utilities, including error formatting functions, error logging utilities, or custom error classes. </w:t>
-      </w:r>
-    </w:p>
-    <w:p>
-      <w:pPr>
-        <w:spacing w:line="360" w:lineRule="auto"/>
-        <w:rPr>
-          <w:sz w:val="24"/>
-          <w:szCs w:val="24"/>
-        </w:rPr>
-      </w:pPr>
-      <w:r>
-        <w:rPr>
-          <w:sz w:val="24"/>
-          <w:szCs w:val="24"/>
-        </w:rPr>
-        <w:t>Routers</w:t>
-      </w:r>
-    </w:p>
-    <w:p>
-      <w:pPr>
-        <w:spacing w:line="360" w:lineRule="auto"/>
-        <w:jc w:val="both"/>
-        <w:rPr>
-          <w:sz w:val="24"/>
-          <w:szCs w:val="24"/>
-        </w:rPr>
-      </w:pPr>
-      <w:r>
-        <w:rPr>
-          <w:sz w:val="24"/>
-          <w:szCs w:val="24"/>
-        </w:rPr>
-        <w:t xml:space="preserve">Routers are used </w:t>
-      </w:r>
-      <w:r>
-        <w:rPr>
-          <w:sz w:val="24"/>
-          <w:szCs w:val="24"/>
-        </w:rPr>
-        <w:t>for the files that contain the definitions of routes for handling incoming HTTP request. These routes determine how the server responds to different types of requests (e.g., GET, POST, PATCH, PUT, DELETE) on specific endpoints (URL paths). Because the nature of Firebase Cloud Functions to have allowing independent separation of functions, this directory will not be used a lot in this project</w:t>
-      </w:r>
-      <w:r>
-        <w:rPr>
-          <w:sz w:val="24"/>
-          <w:szCs w:val="24"/>
-        </w:rPr>
-        <w:t>, but it is good to have in the future use in case Q-ICT wants to have a Node.js Express server inside one of their Firebase Cloud Functions. The server, because it lives inside a cloud function, will have cold start latency, shorter limited uptime</w:t>
-      </w:r>
-      <w:r>
-        <w:rPr>
-          <w:sz w:val="24"/>
-          <w:szCs w:val="24"/>
-        </w:rPr>
-        <w:t xml:space="preserve"> and </w:t>
-      </w:r>
-      <w:r>
-        <w:rPr>
-          <w:sz w:val="24"/>
-          <w:szCs w:val="24"/>
-        </w:rPr>
-        <w:t>resource limits</w:t>
-      </w:r>
-      <w:r>
-        <w:rPr>
-          <w:sz w:val="24"/>
-          <w:szCs w:val="24"/>
-        </w:rPr>
-        <w:t xml:space="preserve"> </w:t>
-      </w:r>
-      <w:r>
-        <w:rPr>
-          <w:sz w:val="24"/>
-          <w:szCs w:val="24"/>
-        </w:rPr>
-        <w:t>compared to the traditional hosted Node.js Express server</w:t>
-      </w:r>
-      <w:r>
-        <w:rPr>
-          <w:sz w:val="24"/>
-          <w:szCs w:val="24"/>
-        </w:rPr>
-        <w:t xml:space="preserve">, but it may also have several upsides that are not yet explored. </w:t>
-      </w:r>
-    </w:p>
-    <w:p>
-      <w:pPr>
-        <w:spacing w:line="360" w:lineRule="auto"/>
-        <w:rPr>
-          <w:sz w:val="24"/>
-          <w:szCs w:val="24"/>
-        </w:rPr>
-      </w:pPr>
-      <w:r>
-        <w:rPr>
-          <w:sz w:val="24"/>
-          <w:szCs w:val="24"/>
-        </w:rPr>
-        <w:t>Models</w:t>
-      </w:r>
-    </w:p>
-    <w:p>
-      <w:pPr>
-        <w:spacing w:line="360" w:lineRule="auto"/>
-        <w:jc w:val="both"/>
-        <w:rPr>
-          <w:sz w:val="24"/>
-          <w:szCs w:val="24"/>
-        </w:rPr>
-      </w:pPr>
-      <w:r>
-        <w:rPr>
-          <w:sz w:val="24"/>
-          <w:szCs w:val="24"/>
-        </w:rPr>
-        <w:t xml:space="preserve">The Models contains the data models or schema definitions for interacting with database or other data storage mechanisms. These modes represent the structure and behaviour of the data within the application and are often implemented using ORM or ODM library or a database query builder. </w:t>
-      </w:r>
-      <w:r>
-        <w:rPr>
-          <w:sz w:val="24"/>
-          <w:szCs w:val="24"/>
-        </w:rPr>
-        <w:t>It will be used mostly for providing the abstraction later between the application logic and external services (</w:t>
+        <w:t xml:space="preserve">tokens, web sessions, or other authentication mechanisms), and authorization (whether a user has a permission to perform a certain action based on roles (clients, helpdesk, IT administrator)). </w:t>
+      </w:r>
+      <w:r>
+        <w:rPr>
+          <w:sz w:val="24"/>
+          <w:szCs w:val="24"/>
+        </w:rPr>
+        <w:t>It is a</w:t>
+      </w:r>
+      <w:r>
+        <w:rPr>
+          <w:sz w:val="24"/>
+          <w:szCs w:val="24"/>
+        </w:rPr>
+        <w:t xml:space="preserve"> good to have (Could have in </w:t>
       </w:r>
       <w:proofErr w:type="spellStart"/>
       <w:r>
@@ -7583,7 +7920,7 @@
           <w:sz w:val="24"/>
           <w:szCs w:val="24"/>
         </w:rPr>
-        <w:t>SentinelOne</w:t>
+        <w:t>MoSCoW</w:t>
       </w:r>
       <w:proofErr w:type="spellEnd"/>
       <w:r>
@@ -7591,168 +7928,6 @@
           <w:sz w:val="24"/>
           <w:szCs w:val="24"/>
         </w:rPr>
-        <w:t xml:space="preserve"> and NoSQL </w:t>
-      </w:r>
-      <w:proofErr w:type="spellStart"/>
-      <w:r>
-        <w:rPr>
-          <w:sz w:val="24"/>
-          <w:szCs w:val="24"/>
-        </w:rPr>
-        <w:t>Firestore</w:t>
-      </w:r>
-      <w:proofErr w:type="spellEnd"/>
-      <w:r>
-        <w:rPr>
-          <w:sz w:val="24"/>
-          <w:szCs w:val="24"/>
-        </w:rPr>
-        <w:t xml:space="preserve"> database)</w:t>
-      </w:r>
-      <w:r>
-        <w:rPr>
-          <w:sz w:val="24"/>
-          <w:szCs w:val="24"/>
-        </w:rPr>
-        <w:t>, making it easier to manage changes to the external services</w:t>
-      </w:r>
-      <w:r>
-        <w:rPr>
-          <w:sz w:val="24"/>
-          <w:szCs w:val="24"/>
-        </w:rPr>
-        <w:t xml:space="preserve"> (such as changing the API version from the current version 2.0 of </w:t>
-      </w:r>
-      <w:proofErr w:type="spellStart"/>
-      <w:r>
-        <w:rPr>
-          <w:sz w:val="24"/>
-          <w:szCs w:val="24"/>
-        </w:rPr>
-        <w:t>SentinelOne</w:t>
-      </w:r>
-      <w:proofErr w:type="spellEnd"/>
-      <w:r>
-        <w:rPr>
-          <w:sz w:val="24"/>
-          <w:szCs w:val="24"/>
-        </w:rPr>
-        <w:t xml:space="preserve"> API, in case the JSON data changes)</w:t>
-      </w:r>
-      <w:r>
-        <w:rPr>
-          <w:sz w:val="24"/>
-          <w:szCs w:val="24"/>
-        </w:rPr>
-        <w:t xml:space="preserve">, unit testing, and maintenance. </w:t>
-      </w:r>
-    </w:p>
-    <w:p>
-      <w:pPr>
-        <w:spacing w:line="360" w:lineRule="auto"/>
-        <w:rPr>
-          <w:sz w:val="24"/>
-          <w:szCs w:val="24"/>
-        </w:rPr>
-      </w:pPr>
-      <w:r>
-        <w:rPr>
-          <w:sz w:val="24"/>
-          <w:szCs w:val="24"/>
-        </w:rPr>
-        <w:t>Middleware</w:t>
-      </w:r>
-    </w:p>
-    <w:p>
-      <w:pPr>
-        <w:spacing w:line="360" w:lineRule="auto"/>
-        <w:jc w:val="both"/>
-        <w:rPr>
-          <w:sz w:val="24"/>
-          <w:szCs w:val="24"/>
-        </w:rPr>
-      </w:pPr>
-      <w:r>
-        <w:rPr>
-          <w:sz w:val="24"/>
-          <w:szCs w:val="24"/>
-        </w:rPr>
-        <w:t xml:space="preserve">The Middleware is a supplementary directory, serving a very close functionality to Helper folder. </w:t>
-      </w:r>
-      <w:r>
-        <w:rPr>
-          <w:sz w:val="24"/>
-          <w:szCs w:val="24"/>
-        </w:rPr>
-        <w:t>It will</w:t>
-      </w:r>
-      <w:r>
-        <w:rPr>
-          <w:sz w:val="24"/>
-          <w:szCs w:val="24"/>
-        </w:rPr>
-        <w:t xml:space="preserve"> contain functions that access the request (`</w:t>
-      </w:r>
-      <w:proofErr w:type="spellStart"/>
-      <w:r>
-        <w:rPr>
-          <w:sz w:val="24"/>
-          <w:szCs w:val="24"/>
-        </w:rPr>
-        <w:t>req</w:t>
-      </w:r>
-      <w:proofErr w:type="spellEnd"/>
-      <w:r>
-        <w:rPr>
-          <w:sz w:val="24"/>
-          <w:szCs w:val="24"/>
-        </w:rPr>
-        <w:t xml:space="preserve">`) and response (`res`) objects for authentication (verifying the authenticity of incoming requests by checking </w:t>
-      </w:r>
-      <w:proofErr w:type="spellStart"/>
-      <w:r>
-        <w:rPr>
-          <w:sz w:val="24"/>
-          <w:szCs w:val="24"/>
-        </w:rPr>
-        <w:t>Firestore</w:t>
-      </w:r>
-      <w:proofErr w:type="spellEnd"/>
-      <w:r>
-        <w:rPr>
-          <w:sz w:val="24"/>
-          <w:szCs w:val="24"/>
-        </w:rPr>
-        <w:t xml:space="preserve"> ID tokens, web sessions, or other authentication mechanisms), and authorization (whether a user has a permission to perform a certain action based on roles (clients, helpdesk, IT administrator)). </w:t>
-      </w:r>
-      <w:r>
-        <w:rPr>
-          <w:sz w:val="24"/>
-          <w:szCs w:val="24"/>
-        </w:rPr>
-        <w:t>It is a</w:t>
-      </w:r>
-      <w:r>
-        <w:rPr>
-          <w:sz w:val="24"/>
-          <w:szCs w:val="24"/>
-        </w:rPr>
-        <w:t xml:space="preserve"> good to have (Could have in </w:t>
-      </w:r>
-      <w:proofErr w:type="spellStart"/>
-      <w:r>
-        <w:rPr>
-          <w:sz w:val="24"/>
-          <w:szCs w:val="24"/>
-        </w:rPr>
-        <w:t>MoSCoW</w:t>
-      </w:r>
-      <w:proofErr w:type="spellEnd"/>
-      <w:r>
-        <w:rPr>
-          <w:sz w:val="24"/>
-          <w:szCs w:val="24"/>
-        </w:rPr>
         <w:t xml:space="preserve"> analysis</w:t>
       </w:r>
       <w:r>
@@ -7776,7 +7951,6 @@
           <w:sz w:val="24"/>
           <w:szCs w:val="24"/>
         </w:rPr>
-        <w:lastRenderedPageBreak/>
         <w:t>Service</w:t>
       </w:r>
       <w:r>
@@ -8059,7 +8233,7 @@
                     </pic:cNvPicPr>
                   </pic:nvPicPr>
                   <pic:blipFill>
-                    <a:blip r:embed="rId12">
+                    <a:blip r:embed="rId14">
                       <a:extLst>
                         <a:ext uri="{28A0092B-C50C-407E-A947-70E740481C1C}">
                           <a14:useLocalDpi xmlns:a14="http://schemas.microsoft.com/office/drawing/2010/main" val="0"/>
@@ -8423,6 +8597,7 @@
     <w:p>
       <w:pPr>
         <w:spacing w:line="360" w:lineRule="auto"/>
+        <w:ind w:left="-1260"/>
         <w:rPr>
           <w:sz w:val="24"/>
           <w:szCs w:val="24"/>
@@ -8436,9 +8611,9 @@
         </w:rPr>
         <w:lastRenderedPageBreak/>
         <w:drawing>
-          <wp:inline distT="0" distB="0" distL="0" distR="0" wp14:anchorId="08A5297B" wp14:editId="203D8DD2">
-            <wp:extent cx="6492240" cy="7747387"/>
-            <wp:effectExtent l="0" t="0" r="3810" b="6350"/>
+          <wp:inline distT="0" distB="0" distL="0" distR="0" wp14:anchorId="08A5297B" wp14:editId="0C0205FC">
+            <wp:extent cx="7315200" cy="8729449"/>
+            <wp:effectExtent l="0" t="0" r="0" b="0"/>
             <wp:docPr id="1560888629" name="Picture 1"/>
             <wp:cNvGraphicFramePr>
               <a:graphicFrameLocks xmlns:a="http://schemas.openxmlformats.org/drawingml/2006/main" noChangeAspect="1"/>
@@ -8451,7 +8626,7 @@
                     <pic:cNvPicPr/>
                   </pic:nvPicPr>
                   <pic:blipFill>
-                    <a:blip r:embed="rId13">
+                    <a:blip r:embed="rId15">
                       <a:extLst>
                         <a:ext uri="{28A0092B-C50C-407E-A947-70E740481C1C}">
                           <a14:useLocalDpi xmlns:a14="http://schemas.microsoft.com/office/drawing/2010/main" val="0"/>
@@ -8465,7 +8640,7 @@
                   <pic:spPr>
                     <a:xfrm>
                       <a:off x="0" y="0"/>
-                      <a:ext cx="6492240" cy="7747387"/>
+                      <a:ext cx="7315200" cy="8729449"/>
                     </a:xfrm>
                     <a:prstGeom prst="rect">
                       <a:avLst/>
@@ -8491,6 +8666,7 @@
           <w:sz w:val="24"/>
           <w:szCs w:val="24"/>
         </w:rPr>
+        <w:lastRenderedPageBreak/>
         <w:t xml:space="preserve">Used </w:t>
       </w:r>
       <w:proofErr w:type="spellStart"/>
@@ -8647,7 +8823,6 @@
           <w:sz w:val="24"/>
           <w:szCs w:val="24"/>
         </w:rPr>
-        <w:lastRenderedPageBreak/>
         <w:t xml:space="preserve">Get </w:t>
       </w:r>
       <w:r>
@@ -9191,10 +9366,117 @@
       <w:pPr>
         <w:spacing w:line="360" w:lineRule="auto"/>
         <w:rPr>
-          <w:sz w:val="24"/>
-          <w:szCs w:val="24"/>
-        </w:rPr>
-      </w:pPr>
+          <w:b/>
+          <w:bCs/>
+          <w:sz w:val="24"/>
+          <w:szCs w:val="24"/>
+        </w:rPr>
+      </w:pPr>
+      <w:r>
+        <w:rPr>
+          <w:b/>
+          <w:bCs/>
+          <w:sz w:val="24"/>
+          <w:szCs w:val="24"/>
+        </w:rPr>
+        <w:lastRenderedPageBreak/>
+        <w:t>Settings Page</w:t>
+      </w:r>
+    </w:p>
+    <w:p>
+      <w:pPr>
+        <w:spacing w:line="360" w:lineRule="auto"/>
+        <w:rPr>
+          <w:sz w:val="24"/>
+          <w:szCs w:val="24"/>
+        </w:rPr>
+      </w:pPr>
+      <w:r>
+        <w:rPr>
+          <w:sz w:val="24"/>
+          <w:szCs w:val="24"/>
+        </w:rPr>
+        <w:t xml:space="preserve">Used </w:t>
+      </w:r>
+      <w:proofErr w:type="spellStart"/>
+      <w:r>
+        <w:rPr>
+          <w:sz w:val="24"/>
+          <w:szCs w:val="24"/>
+        </w:rPr>
+        <w:t>SentinelOne</w:t>
+      </w:r>
+      <w:proofErr w:type="spellEnd"/>
+      <w:r>
+        <w:rPr>
+          <w:sz w:val="24"/>
+          <w:szCs w:val="24"/>
+        </w:rPr>
+        <w:t xml:space="preserve"> API(s):</w:t>
+      </w:r>
+    </w:p>
+    <w:p>
+      <w:pPr>
+        <w:pStyle w:val="ListParagraph"/>
+        <w:numPr>
+          <w:ilvl w:val="0"/>
+          <w:numId w:val="17"/>
+        </w:numPr>
+        <w:spacing w:line="360" w:lineRule="auto"/>
+        <w:rPr>
+          <w:sz w:val="24"/>
+          <w:szCs w:val="24"/>
+        </w:rPr>
+      </w:pPr>
+      <w:r>
+        <w:rPr>
+          <w:sz w:val="24"/>
+          <w:szCs w:val="24"/>
+        </w:rPr>
+        <w:t>Get Global Policy</w:t>
+      </w:r>
+    </w:p>
+    <w:p>
+      <w:pPr>
+        <w:pStyle w:val="ListParagraph"/>
+        <w:numPr>
+          <w:ilvl w:val="0"/>
+          <w:numId w:val="17"/>
+        </w:numPr>
+        <w:spacing w:line="360" w:lineRule="auto"/>
+        <w:rPr>
+          <w:sz w:val="24"/>
+          <w:szCs w:val="24"/>
+        </w:rPr>
+      </w:pPr>
+      <w:r>
+        <w:rPr>
+          <w:sz w:val="24"/>
+          <w:szCs w:val="24"/>
+        </w:rPr>
+        <w:t>Get Site Policy (filter by: Site ID)</w:t>
+      </w:r>
+    </w:p>
+    <w:p>
+      <w:pPr>
+        <w:pStyle w:val="ListParagraph"/>
+        <w:numPr>
+          <w:ilvl w:val="0"/>
+          <w:numId w:val="17"/>
+        </w:numPr>
+        <w:spacing w:line="360" w:lineRule="auto"/>
+        <w:rPr>
+          <w:sz w:val="24"/>
+          <w:szCs w:val="24"/>
+        </w:rPr>
+      </w:pPr>
+      <w:r>
+        <w:rPr>
+          <w:sz w:val="24"/>
+          <w:szCs w:val="24"/>
+        </w:rPr>
+        <w:t>Get Group Policy (filter by: Group ID)</w:t>
+      </w:r>
     </w:p>
     <w:p>
       <w:pPr>
@@ -19540,7 +19822,7 @@
                     <pic:cNvPicPr/>
                   </pic:nvPicPr>
                   <pic:blipFill>
-                    <a:blip r:embed="rId14"/>
+                    <a:blip r:embed="rId16"/>
                     <a:stretch>
                       <a:fillRect/>
                     </a:stretch>
@@ -20533,7 +20815,7 @@
   <w:abstractNum w:abstractNumId="8" w15:restartNumberingAfterBreak="0">
     <w:nsid w:val="3CBD6622"/>
     <w:multiLevelType w:val="hybridMultilevel"/>
-    <w:tmpl w:val="CC3A8874"/>
+    <w:tmpl w:val="3E7A30FA"/>
     <w:lvl w:ilvl="0" w:tplc="04130001">
       <w:start w:val="1"/>
       <w:numFmt w:val="bullet"/>

</xml_diff>

<commit_message>
CVE Data is not working when pressing anywhere but the CVE name of the column
</commit_message>
<xml_diff>
--- a/Appendices/Functional Design.docx
+++ b/Appendices/Functional Design.docx
@@ -300,7 +300,7 @@
               <w:noProof/>
             </w:rPr>
             <w:drawing>
-              <wp:anchor distT="0" distB="0" distL="114300" distR="114300" simplePos="0" relativeHeight="251666432" behindDoc="1" locked="0" layoutInCell="1" allowOverlap="1" wp14:anchorId="0804C880" wp14:editId="5477E99C">
+              <wp:anchor distT="0" distB="0" distL="114300" distR="114300" simplePos="0" relativeHeight="251666432" behindDoc="1" locked="0" layoutInCell="1" allowOverlap="1" wp14:anchorId="0804C880" wp14:editId="69B95F0B">
                 <wp:simplePos x="0" y="0"/>
                 <wp:positionH relativeFrom="margin">
                   <wp:posOffset>1623695</wp:posOffset>
@@ -1512,7 +1512,7 @@
           <w:r>
             <w:fldChar w:fldCharType="separate"/>
           </w:r>
-          <w:hyperlink w:anchor="_Toc169003691" w:history="1">
+          <w:hyperlink w:anchor="_Toc169074062" w:history="1">
             <w:r>
               <w:rPr>
                 <w:rStyle w:val="Hyperlink"/>
@@ -1541,7 +1541,7 @@
                 <w:noProof/>
                 <w:webHidden/>
               </w:rPr>
-              <w:instrText xml:space="preserve"> PAGEREF _Toc169003691 \h </w:instrText>
+              <w:instrText xml:space="preserve"> PAGEREF _Toc169074062 \h </w:instrText>
             </w:r>
             <w:r>
               <w:rPr>
@@ -1561,7 +1561,7 @@
                 <w:noProof/>
                 <w:webHidden/>
               </w:rPr>
-              <w:t>2</w:t>
+              <w:t>1</w:t>
             </w:r>
             <w:r>
               <w:rPr>
@@ -1591,7 +1591,7 @@
               <w14:ligatures w14:val="standardContextual"/>
             </w:rPr>
           </w:pPr>
-          <w:hyperlink w:anchor="_Toc169003692" w:history="1">
+          <w:hyperlink w:anchor="_Toc169074063" w:history="1">
             <w:r>
               <w:rPr>
                 <w:rStyle w:val="Hyperlink"/>
@@ -1619,7 +1619,7 @@
                 <w:noProof/>
                 <w:webHidden/>
               </w:rPr>
-              <w:instrText xml:space="preserve"> PAGEREF _Toc169003692 \h </w:instrText>
+              <w:instrText xml:space="preserve"> PAGEREF _Toc169074063 \h </w:instrText>
             </w:r>
             <w:r>
               <w:rPr>
@@ -1639,7 +1639,7 @@
                 <w:noProof/>
                 <w:webHidden/>
               </w:rPr>
-              <w:t>2</w:t>
+              <w:t>1</w:t>
             </w:r>
             <w:r>
               <w:rPr>
@@ -1669,7 +1669,7 @@
               <w14:ligatures w14:val="standardContextual"/>
             </w:rPr>
           </w:pPr>
-          <w:hyperlink w:anchor="_Toc169003693" w:history="1">
+          <w:hyperlink w:anchor="_Toc169074064" w:history="1">
             <w:r>
               <w:rPr>
                 <w:rStyle w:val="Hyperlink"/>
@@ -1696,7 +1696,7 @@
                 <w:noProof/>
                 <w:webHidden/>
               </w:rPr>
-              <w:instrText xml:space="preserve"> PAGEREF _Toc169003693 \h </w:instrText>
+              <w:instrText xml:space="preserve"> PAGEREF _Toc169074064 \h </w:instrText>
             </w:r>
             <w:r>
               <w:rPr>
@@ -1716,7 +1716,7 @@
                 <w:noProof/>
                 <w:webHidden/>
               </w:rPr>
-              <w:t>3</w:t>
+              <w:t>2</w:t>
             </w:r>
             <w:r>
               <w:rPr>
@@ -1744,7 +1744,7 @@
               <w14:ligatures w14:val="standardContextual"/>
             </w:rPr>
           </w:pPr>
-          <w:hyperlink w:anchor="_Toc169003694" w:history="1">
+          <w:hyperlink w:anchor="_Toc169074065" w:history="1">
             <w:r>
               <w:rPr>
                 <w:rStyle w:val="Hyperlink"/>
@@ -1771,7 +1771,7 @@
                 <w:noProof/>
                 <w:webHidden/>
               </w:rPr>
-              <w:instrText xml:space="preserve"> PAGEREF _Toc169003694 \h </w:instrText>
+              <w:instrText xml:space="preserve"> PAGEREF _Toc169074065 \h </w:instrText>
             </w:r>
             <w:r>
               <w:rPr>
@@ -1791,7 +1791,7 @@
                 <w:noProof/>
                 <w:webHidden/>
               </w:rPr>
-              <w:t>3</w:t>
+              <w:t>2</w:t>
             </w:r>
             <w:r>
               <w:rPr>
@@ -1819,7 +1819,7 @@
               <w14:ligatures w14:val="standardContextual"/>
             </w:rPr>
           </w:pPr>
-          <w:hyperlink w:anchor="_Toc169003695" w:history="1">
+          <w:hyperlink w:anchor="_Toc169074066" w:history="1">
             <w:r>
               <w:rPr>
                 <w:rStyle w:val="Hyperlink"/>
@@ -1846,7 +1846,7 @@
                 <w:noProof/>
                 <w:webHidden/>
               </w:rPr>
-              <w:instrText xml:space="preserve"> PAGEREF _Toc169003695 \h </w:instrText>
+              <w:instrText xml:space="preserve"> PAGEREF _Toc169074066 \h </w:instrText>
             </w:r>
             <w:r>
               <w:rPr>
@@ -1866,7 +1866,7 @@
                 <w:noProof/>
                 <w:webHidden/>
               </w:rPr>
-              <w:t>3</w:t>
+              <w:t>2</w:t>
             </w:r>
             <w:r>
               <w:rPr>
@@ -1894,7 +1894,7 @@
               <w14:ligatures w14:val="standardContextual"/>
             </w:rPr>
           </w:pPr>
-          <w:hyperlink w:anchor="_Toc169003696" w:history="1">
+          <w:hyperlink w:anchor="_Toc169074067" w:history="1">
             <w:r>
               <w:rPr>
                 <w:rStyle w:val="Hyperlink"/>
@@ -1921,7 +1921,7 @@
                 <w:noProof/>
                 <w:webHidden/>
               </w:rPr>
-              <w:instrText xml:space="preserve"> PAGEREF _Toc169003696 \h </w:instrText>
+              <w:instrText xml:space="preserve"> PAGEREF _Toc169074067 \h </w:instrText>
             </w:r>
             <w:r>
               <w:rPr>
@@ -1941,7 +1941,7 @@
                 <w:noProof/>
                 <w:webHidden/>
               </w:rPr>
-              <w:t>3</w:t>
+              <w:t>2</w:t>
             </w:r>
             <w:r>
               <w:rPr>
@@ -1971,7 +1971,7 @@
               <w14:ligatures w14:val="standardContextual"/>
             </w:rPr>
           </w:pPr>
-          <w:hyperlink w:anchor="_Toc169003697" w:history="1">
+          <w:hyperlink w:anchor="_Toc169074068" w:history="1">
             <w:r>
               <w:rPr>
                 <w:rStyle w:val="Hyperlink"/>
@@ -1998,7 +1998,7 @@
                 <w:noProof/>
                 <w:webHidden/>
               </w:rPr>
-              <w:instrText xml:space="preserve"> PAGEREF _Toc169003697 \h </w:instrText>
+              <w:instrText xml:space="preserve"> PAGEREF _Toc169074068 \h </w:instrText>
             </w:r>
             <w:r>
               <w:rPr>
@@ -2018,7 +2018,7 @@
                 <w:noProof/>
                 <w:webHidden/>
               </w:rPr>
-              <w:t>4</w:t>
+              <w:t>3</w:t>
             </w:r>
             <w:r>
               <w:rPr>
@@ -2046,7 +2046,7 @@
               <w14:ligatures w14:val="standardContextual"/>
             </w:rPr>
           </w:pPr>
-          <w:hyperlink w:anchor="_Toc169003698" w:history="1">
+          <w:hyperlink w:anchor="_Toc169074069" w:history="1">
             <w:r>
               <w:rPr>
                 <w:rStyle w:val="Hyperlink"/>
@@ -2073,7 +2073,7 @@
                 <w:noProof/>
                 <w:webHidden/>
               </w:rPr>
-              <w:instrText xml:space="preserve"> PAGEREF _Toc169003698 \h </w:instrText>
+              <w:instrText xml:space="preserve"> PAGEREF _Toc169074069 \h </w:instrText>
             </w:r>
             <w:r>
               <w:rPr>
@@ -2093,7 +2093,7 @@
                 <w:noProof/>
                 <w:webHidden/>
               </w:rPr>
-              <w:t>4</w:t>
+              <w:t>3</w:t>
             </w:r>
             <w:r>
               <w:rPr>
@@ -2121,7 +2121,7 @@
               <w14:ligatures w14:val="standardContextual"/>
             </w:rPr>
           </w:pPr>
-          <w:hyperlink w:anchor="_Toc169003699" w:history="1">
+          <w:hyperlink w:anchor="_Toc169074070" w:history="1">
             <w:r>
               <w:rPr>
                 <w:rStyle w:val="Hyperlink"/>
@@ -2148,7 +2148,7 @@
                 <w:noProof/>
                 <w:webHidden/>
               </w:rPr>
-              <w:instrText xml:space="preserve"> PAGEREF _Toc169003699 \h </w:instrText>
+              <w:instrText xml:space="preserve"> PAGEREF _Toc169074070 \h </w:instrText>
             </w:r>
             <w:r>
               <w:rPr>
@@ -2168,7 +2168,7 @@
                 <w:noProof/>
                 <w:webHidden/>
               </w:rPr>
-              <w:t>4</w:t>
+              <w:t>3</w:t>
             </w:r>
             <w:r>
               <w:rPr>
@@ -2196,13 +2196,13 @@
               <w14:ligatures w14:val="standardContextual"/>
             </w:rPr>
           </w:pPr>
-          <w:hyperlink w:anchor="_Toc169003700" w:history="1">
+          <w:hyperlink w:anchor="_Toc169074071" w:history="1">
             <w:r>
               <w:rPr>
                 <w:rStyle w:val="Hyperlink"/>
                 <w:noProof/>
               </w:rPr>
-              <w:t>Business Requirements</w:t>
+              <w:t>Technical Requirements</w:t>
             </w:r>
             <w:r>
               <w:rPr>
@@ -2223,7 +2223,7 @@
                 <w:noProof/>
                 <w:webHidden/>
               </w:rPr>
-              <w:instrText xml:space="preserve"> PAGEREF _Toc169003700 \h </w:instrText>
+              <w:instrText xml:space="preserve"> PAGEREF _Toc169074071 \h </w:instrText>
             </w:r>
             <w:r>
               <w:rPr>
@@ -2271,13 +2271,13 @@
               <w14:ligatures w14:val="standardContextual"/>
             </w:rPr>
           </w:pPr>
-          <w:hyperlink w:anchor="_Toc169003701" w:history="1">
+          <w:hyperlink w:anchor="_Toc169074072" w:history="1">
             <w:r>
               <w:rPr>
                 <w:rStyle w:val="Hyperlink"/>
                 <w:noProof/>
               </w:rPr>
-              <w:t>User Stories</w:t>
+              <w:t>Business Requirements</w:t>
             </w:r>
             <w:r>
               <w:rPr>
@@ -2298,155 +2298,7 @@
                 <w:noProof/>
                 <w:webHidden/>
               </w:rPr>
-              <w:instrText xml:space="preserve"> PAGEREF _Toc169003701 \h </w:instrText>
-            </w:r>
-            <w:r>
-              <w:rPr>
-                <w:noProof/>
-                <w:webHidden/>
-              </w:rPr>
-            </w:r>
-            <w:r>
-              <w:rPr>
-                <w:noProof/>
-                <w:webHidden/>
-              </w:rPr>
-              <w:fldChar w:fldCharType="separate"/>
-            </w:r>
-            <w:r>
-              <w:rPr>
-                <w:noProof/>
-                <w:webHidden/>
-              </w:rPr>
-              <w:t>4</w:t>
-            </w:r>
-            <w:r>
-              <w:rPr>
-                <w:noProof/>
-                <w:webHidden/>
-              </w:rPr>
-              <w:fldChar w:fldCharType="end"/>
-            </w:r>
-          </w:hyperlink>
-        </w:p>
-        <w:p>
-          <w:pPr>
-            <w:pStyle w:val="TOC3"/>
-            <w:tabs>
-              <w:tab w:val="right" w:leader="dot" w:pos="9016"/>
-            </w:tabs>
-            <w:rPr>
-              <w:rFonts w:eastAsiaTheme="minorEastAsia"/>
-              <w:noProof/>
-              <w:kern w:val="2"/>
-              <w:sz w:val="24"/>
-              <w:szCs w:val="24"/>
-              <w:lang w:val="nl-NL" w:eastAsia="nl-NL"/>
-              <w14:ligatures w14:val="standardContextual"/>
-            </w:rPr>
-          </w:pPr>
-          <w:hyperlink w:anchor="_Toc169003702" w:history="1">
-            <w:r>
-              <w:rPr>
-                <w:rStyle w:val="Hyperlink"/>
-                <w:noProof/>
-              </w:rPr>
-              <w:t>High priority</w:t>
-            </w:r>
-            <w:r>
-              <w:rPr>
-                <w:noProof/>
-                <w:webHidden/>
-              </w:rPr>
-              <w:tab/>
-            </w:r>
-            <w:r>
-              <w:rPr>
-                <w:noProof/>
-                <w:webHidden/>
-              </w:rPr>
-              <w:fldChar w:fldCharType="begin"/>
-            </w:r>
-            <w:r>
-              <w:rPr>
-                <w:noProof/>
-                <w:webHidden/>
-              </w:rPr>
-              <w:instrText xml:space="preserve"> PAGEREF _Toc169003702 \h </w:instrText>
-            </w:r>
-            <w:r>
-              <w:rPr>
-                <w:noProof/>
-                <w:webHidden/>
-              </w:rPr>
-            </w:r>
-            <w:r>
-              <w:rPr>
-                <w:noProof/>
-                <w:webHidden/>
-              </w:rPr>
-              <w:fldChar w:fldCharType="separate"/>
-            </w:r>
-            <w:r>
-              <w:rPr>
-                <w:noProof/>
-                <w:webHidden/>
-              </w:rPr>
-              <w:t>5</w:t>
-            </w:r>
-            <w:r>
-              <w:rPr>
-                <w:noProof/>
-                <w:webHidden/>
-              </w:rPr>
-              <w:fldChar w:fldCharType="end"/>
-            </w:r>
-          </w:hyperlink>
-        </w:p>
-        <w:p>
-          <w:pPr>
-            <w:pStyle w:val="TOC3"/>
-            <w:tabs>
-              <w:tab w:val="right" w:leader="dot" w:pos="9016"/>
-            </w:tabs>
-            <w:rPr>
-              <w:rFonts w:eastAsiaTheme="minorEastAsia"/>
-              <w:noProof/>
-              <w:kern w:val="2"/>
-              <w:sz w:val="24"/>
-              <w:szCs w:val="24"/>
-              <w:lang w:val="nl-NL" w:eastAsia="nl-NL"/>
-              <w14:ligatures w14:val="standardContextual"/>
-            </w:rPr>
-          </w:pPr>
-          <w:hyperlink w:anchor="_Toc169003703" w:history="1">
-            <w:r>
-              <w:rPr>
-                <w:rStyle w:val="Hyperlink"/>
-                <w:noProof/>
-              </w:rPr>
-              <w:t>Low priority</w:t>
-            </w:r>
-            <w:r>
-              <w:rPr>
-                <w:noProof/>
-                <w:webHidden/>
-              </w:rPr>
-              <w:tab/>
-            </w:r>
-            <w:r>
-              <w:rPr>
-                <w:noProof/>
-                <w:webHidden/>
-              </w:rPr>
-              <w:fldChar w:fldCharType="begin"/>
-            </w:r>
-            <w:r>
-              <w:rPr>
-                <w:noProof/>
-                <w:webHidden/>
-              </w:rPr>
-              <w:instrText xml:space="preserve"> PAGEREF _Toc169003703 \h </w:instrText>
+              <w:instrText xml:space="preserve"> PAGEREF _Toc169074072 \h </w:instrText>
             </w:r>
             <w:r>
               <w:rPr>
@@ -2494,13 +2346,13 @@
               <w14:ligatures w14:val="standardContextual"/>
             </w:rPr>
           </w:pPr>
-          <w:hyperlink w:anchor="_Toc169003704" w:history="1">
+          <w:hyperlink w:anchor="_Toc169074073" w:history="1">
             <w:r>
               <w:rPr>
                 <w:rStyle w:val="Hyperlink"/>
                 <w:noProof/>
               </w:rPr>
-              <w:t>Uses Cases</w:t>
+              <w:t>User Stories</w:t>
             </w:r>
             <w:r>
               <w:rPr>
@@ -2521,7 +2373,7 @@
                 <w:noProof/>
                 <w:webHidden/>
               </w:rPr>
-              <w:instrText xml:space="preserve"> PAGEREF _Toc169003704 \h </w:instrText>
+              <w:instrText xml:space="preserve"> PAGEREF _Toc169074073 \h </w:instrText>
             </w:r>
             <w:r>
               <w:rPr>
@@ -2541,7 +2393,155 @@
                 <w:noProof/>
                 <w:webHidden/>
               </w:rPr>
+              <w:t>5</w:t>
+            </w:r>
+            <w:r>
+              <w:rPr>
+                <w:noProof/>
+                <w:webHidden/>
+              </w:rPr>
+              <w:fldChar w:fldCharType="end"/>
+            </w:r>
+          </w:hyperlink>
+        </w:p>
+        <w:p>
+          <w:pPr>
+            <w:pStyle w:val="TOC3"/>
+            <w:tabs>
+              <w:tab w:val="right" w:leader="dot" w:pos="9016"/>
+            </w:tabs>
+            <w:rPr>
+              <w:rFonts w:eastAsiaTheme="minorEastAsia"/>
+              <w:noProof/>
+              <w:kern w:val="2"/>
+              <w:sz w:val="24"/>
+              <w:szCs w:val="24"/>
+              <w:lang w:val="nl-NL" w:eastAsia="nl-NL"/>
+              <w14:ligatures w14:val="standardContextual"/>
+            </w:rPr>
+          </w:pPr>
+          <w:hyperlink w:anchor="_Toc169074074" w:history="1">
+            <w:r>
+              <w:rPr>
+                <w:rStyle w:val="Hyperlink"/>
+                <w:noProof/>
+              </w:rPr>
+              <w:t>High priority</w:t>
+            </w:r>
+            <w:r>
+              <w:rPr>
+                <w:noProof/>
+                <w:webHidden/>
+              </w:rPr>
+              <w:tab/>
+            </w:r>
+            <w:r>
+              <w:rPr>
+                <w:noProof/>
+                <w:webHidden/>
+              </w:rPr>
+              <w:fldChar w:fldCharType="begin"/>
+            </w:r>
+            <w:r>
+              <w:rPr>
+                <w:noProof/>
+                <w:webHidden/>
+              </w:rPr>
+              <w:instrText xml:space="preserve"> PAGEREF _Toc169074074 \h </w:instrText>
+            </w:r>
+            <w:r>
+              <w:rPr>
+                <w:noProof/>
+                <w:webHidden/>
+              </w:rPr>
+            </w:r>
+            <w:r>
+              <w:rPr>
+                <w:noProof/>
+                <w:webHidden/>
+              </w:rPr>
+              <w:fldChar w:fldCharType="separate"/>
+            </w:r>
+            <w:r>
+              <w:rPr>
+                <w:noProof/>
+                <w:webHidden/>
+              </w:rPr>
               <w:t>6</w:t>
+            </w:r>
+            <w:r>
+              <w:rPr>
+                <w:noProof/>
+                <w:webHidden/>
+              </w:rPr>
+              <w:fldChar w:fldCharType="end"/>
+            </w:r>
+          </w:hyperlink>
+        </w:p>
+        <w:p>
+          <w:pPr>
+            <w:pStyle w:val="TOC3"/>
+            <w:tabs>
+              <w:tab w:val="right" w:leader="dot" w:pos="9016"/>
+            </w:tabs>
+            <w:rPr>
+              <w:rFonts w:eastAsiaTheme="minorEastAsia"/>
+              <w:noProof/>
+              <w:kern w:val="2"/>
+              <w:sz w:val="24"/>
+              <w:szCs w:val="24"/>
+              <w:lang w:val="nl-NL" w:eastAsia="nl-NL"/>
+              <w14:ligatures w14:val="standardContextual"/>
+            </w:rPr>
+          </w:pPr>
+          <w:hyperlink w:anchor="_Toc169074075" w:history="1">
+            <w:r>
+              <w:rPr>
+                <w:rStyle w:val="Hyperlink"/>
+                <w:noProof/>
+              </w:rPr>
+              <w:t>Low priority</w:t>
+            </w:r>
+            <w:r>
+              <w:rPr>
+                <w:noProof/>
+                <w:webHidden/>
+              </w:rPr>
+              <w:tab/>
+            </w:r>
+            <w:r>
+              <w:rPr>
+                <w:noProof/>
+                <w:webHidden/>
+              </w:rPr>
+              <w:fldChar w:fldCharType="begin"/>
+            </w:r>
+            <w:r>
+              <w:rPr>
+                <w:noProof/>
+                <w:webHidden/>
+              </w:rPr>
+              <w:instrText xml:space="preserve"> PAGEREF _Toc169074075 \h </w:instrText>
+            </w:r>
+            <w:r>
+              <w:rPr>
+                <w:noProof/>
+                <w:webHidden/>
+              </w:rPr>
+            </w:r>
+            <w:r>
+              <w:rPr>
+                <w:noProof/>
+                <w:webHidden/>
+              </w:rPr>
+              <w:fldChar w:fldCharType="separate"/>
+            </w:r>
+            <w:r>
+              <w:rPr>
+                <w:noProof/>
+                <w:webHidden/>
+              </w:rPr>
+              <w:t>7</w:t>
             </w:r>
             <w:r>
               <w:rPr>
@@ -2569,13 +2569,13 @@
               <w14:ligatures w14:val="standardContextual"/>
             </w:rPr>
           </w:pPr>
-          <w:hyperlink w:anchor="_Toc169003705" w:history="1">
+          <w:hyperlink w:anchor="_Toc169074076" w:history="1">
             <w:r>
               <w:rPr>
                 <w:rStyle w:val="Hyperlink"/>
                 <w:noProof/>
               </w:rPr>
-              <w:t>Acceptance Criteria</w:t>
+              <w:t>Uses Cases</w:t>
             </w:r>
             <w:r>
               <w:rPr>
@@ -2596,7 +2596,7 @@
                 <w:noProof/>
                 <w:webHidden/>
               </w:rPr>
-              <w:instrText xml:space="preserve"> PAGEREF _Toc169003705 \h </w:instrText>
+              <w:instrText xml:space="preserve"> PAGEREF _Toc169074076 \h </w:instrText>
             </w:r>
             <w:r>
               <w:rPr>
@@ -2616,7 +2616,7 @@
                 <w:noProof/>
                 <w:webHidden/>
               </w:rPr>
-              <w:t>10</w:t>
+              <w:t>7</w:t>
             </w:r>
             <w:r>
               <w:rPr>
@@ -2644,13 +2644,13 @@
               <w14:ligatures w14:val="standardContextual"/>
             </w:rPr>
           </w:pPr>
-          <w:hyperlink w:anchor="_Toc169003706" w:history="1">
+          <w:hyperlink w:anchor="_Toc169074077" w:history="1">
             <w:r>
               <w:rPr>
                 <w:rStyle w:val="Hyperlink"/>
                 <w:noProof/>
               </w:rPr>
-              <w:t>MoSCoW Analysis</w:t>
+              <w:t>Acceptance Criteria</w:t>
             </w:r>
             <w:r>
               <w:rPr>
@@ -2671,7 +2671,7 @@
                 <w:noProof/>
                 <w:webHidden/>
               </w:rPr>
-              <w:instrText xml:space="preserve"> PAGEREF _Toc169003706 \h </w:instrText>
+              <w:instrText xml:space="preserve"> PAGEREF _Toc169074077 \h </w:instrText>
             </w:r>
             <w:r>
               <w:rPr>
@@ -2692,6 +2692,81 @@
                 <w:webHidden/>
               </w:rPr>
               <w:t>11</w:t>
+            </w:r>
+            <w:r>
+              <w:rPr>
+                <w:noProof/>
+                <w:webHidden/>
+              </w:rPr>
+              <w:fldChar w:fldCharType="end"/>
+            </w:r>
+          </w:hyperlink>
+        </w:p>
+        <w:p>
+          <w:pPr>
+            <w:pStyle w:val="TOC2"/>
+            <w:tabs>
+              <w:tab w:val="right" w:leader="dot" w:pos="9016"/>
+            </w:tabs>
+            <w:rPr>
+              <w:rFonts w:eastAsiaTheme="minorEastAsia" w:cstheme="minorBidi"/>
+              <w:smallCaps w:val="0"/>
+              <w:noProof/>
+              <w:kern w:val="2"/>
+              <w:sz w:val="24"/>
+              <w:szCs w:val="24"/>
+              <w:lang w:val="nl-NL" w:eastAsia="nl-NL"/>
+              <w14:ligatures w14:val="standardContextual"/>
+            </w:rPr>
+          </w:pPr>
+          <w:hyperlink w:anchor="_Toc169074078" w:history="1">
+            <w:r>
+              <w:rPr>
+                <w:rStyle w:val="Hyperlink"/>
+                <w:noProof/>
+              </w:rPr>
+              <w:t>MoSCoW Analysis</w:t>
+            </w:r>
+            <w:r>
+              <w:rPr>
+                <w:noProof/>
+                <w:webHidden/>
+              </w:rPr>
+              <w:tab/>
+            </w:r>
+            <w:r>
+              <w:rPr>
+                <w:noProof/>
+                <w:webHidden/>
+              </w:rPr>
+              <w:fldChar w:fldCharType="begin"/>
+            </w:r>
+            <w:r>
+              <w:rPr>
+                <w:noProof/>
+                <w:webHidden/>
+              </w:rPr>
+              <w:instrText xml:space="preserve"> PAGEREF _Toc169074078 \h </w:instrText>
+            </w:r>
+            <w:r>
+              <w:rPr>
+                <w:noProof/>
+                <w:webHidden/>
+              </w:rPr>
+            </w:r>
+            <w:r>
+              <w:rPr>
+                <w:noProof/>
+                <w:webHidden/>
+              </w:rPr>
+              <w:fldChar w:fldCharType="separate"/>
+            </w:r>
+            <w:r>
+              <w:rPr>
+                <w:noProof/>
+                <w:webHidden/>
+              </w:rPr>
+              <w:t>12</w:t>
             </w:r>
             <w:r>
               <w:rPr>
@@ -2721,7 +2796,7 @@
               <w14:ligatures w14:val="standardContextual"/>
             </w:rPr>
           </w:pPr>
-          <w:hyperlink w:anchor="_Toc169003707" w:history="1">
+          <w:hyperlink w:anchor="_Toc169074079" w:history="1">
             <w:r>
               <w:rPr>
                 <w:rStyle w:val="Hyperlink"/>
@@ -2748,7 +2823,7 @@
                 <w:noProof/>
                 <w:webHidden/>
               </w:rPr>
-              <w:instrText xml:space="preserve"> PAGEREF _Toc169003707 \h </w:instrText>
+              <w:instrText xml:space="preserve"> PAGEREF _Toc169074079 \h </w:instrText>
             </w:r>
             <w:r>
               <w:rPr>
@@ -2768,7 +2843,7 @@
                 <w:noProof/>
                 <w:webHidden/>
               </w:rPr>
-              <w:t>14</w:t>
+              <w:t>15</w:t>
             </w:r>
             <w:r>
               <w:rPr>
@@ -2796,7 +2871,7 @@
               <w14:ligatures w14:val="standardContextual"/>
             </w:rPr>
           </w:pPr>
-          <w:hyperlink w:anchor="_Toc169003708" w:history="1">
+          <w:hyperlink w:anchor="_Toc169074080" w:history="1">
             <w:r>
               <w:rPr>
                 <w:rStyle w:val="Hyperlink"/>
@@ -2823,7 +2898,7 @@
                 <w:noProof/>
                 <w:webHidden/>
               </w:rPr>
-              <w:instrText xml:space="preserve"> PAGEREF _Toc169003708 \h </w:instrText>
+              <w:instrText xml:space="preserve"> PAGEREF _Toc169074080 \h </w:instrText>
             </w:r>
             <w:r>
               <w:rPr>
@@ -2843,7 +2918,7 @@
                 <w:noProof/>
                 <w:webHidden/>
               </w:rPr>
-              <w:t>17</w:t>
+              <w:t>19</w:t>
             </w:r>
             <w:r>
               <w:rPr>
@@ -2871,7 +2946,7 @@
               <w14:ligatures w14:val="standardContextual"/>
             </w:rPr>
           </w:pPr>
-          <w:hyperlink w:anchor="_Toc169003709" w:history="1">
+          <w:hyperlink w:anchor="_Toc169074081" w:history="1">
             <w:r>
               <w:rPr>
                 <w:rStyle w:val="Hyperlink"/>
@@ -2898,7 +2973,7 @@
                 <w:noProof/>
                 <w:webHidden/>
               </w:rPr>
-              <w:instrText xml:space="preserve"> PAGEREF _Toc169003709 \h </w:instrText>
+              <w:instrText xml:space="preserve"> PAGEREF _Toc169074081 \h </w:instrText>
             </w:r>
             <w:r>
               <w:rPr>
@@ -2918,7 +2993,7 @@
                 <w:noProof/>
                 <w:webHidden/>
               </w:rPr>
-              <w:t>23</w:t>
+              <w:t>25</w:t>
             </w:r>
             <w:r>
               <w:rPr>
@@ -2948,7 +3023,7 @@
               <w14:ligatures w14:val="standardContextual"/>
             </w:rPr>
           </w:pPr>
-          <w:hyperlink w:anchor="_Toc169003710" w:history="1">
+          <w:hyperlink w:anchor="_Toc169074082" w:history="1">
             <w:r>
               <w:rPr>
                 <w:rStyle w:val="Hyperlink"/>
@@ -2975,7 +3050,7 @@
                 <w:noProof/>
                 <w:webHidden/>
               </w:rPr>
-              <w:instrText xml:space="preserve"> PAGEREF _Toc169003710 \h </w:instrText>
+              <w:instrText xml:space="preserve"> PAGEREF _Toc169074082 \h </w:instrText>
             </w:r>
             <w:r>
               <w:rPr>
@@ -2995,7 +3070,7 @@
                 <w:noProof/>
                 <w:webHidden/>
               </w:rPr>
-              <w:t>30</w:t>
+              <w:t>32</w:t>
             </w:r>
             <w:r>
               <w:rPr>
@@ -3025,7 +3100,7 @@
               <w14:ligatures w14:val="standardContextual"/>
             </w:rPr>
           </w:pPr>
-          <w:hyperlink w:anchor="_Toc169003711" w:history="1">
+          <w:hyperlink w:anchor="_Toc169074083" w:history="1">
             <w:r>
               <w:rPr>
                 <w:rStyle w:val="Hyperlink"/>
@@ -3052,7 +3127,7 @@
                 <w:noProof/>
                 <w:webHidden/>
               </w:rPr>
-              <w:instrText xml:space="preserve"> PAGEREF _Toc169003711 \h </w:instrText>
+              <w:instrText xml:space="preserve"> PAGEREF _Toc169074083 \h </w:instrText>
             </w:r>
             <w:r>
               <w:rPr>
@@ -3072,7 +3147,7 @@
                 <w:noProof/>
                 <w:webHidden/>
               </w:rPr>
-              <w:t>36</w:t>
+              <w:t>38</w:t>
             </w:r>
             <w:r>
               <w:rPr>
@@ -3102,7 +3177,7 @@
               <w14:ligatures w14:val="standardContextual"/>
             </w:rPr>
           </w:pPr>
-          <w:hyperlink w:anchor="_Toc169003712" w:history="1">
+          <w:hyperlink w:anchor="_Toc169074084" w:history="1">
             <w:r>
               <w:rPr>
                 <w:rStyle w:val="Hyperlink"/>
@@ -3129,7 +3204,7 @@
                 <w:noProof/>
                 <w:webHidden/>
               </w:rPr>
-              <w:instrText xml:space="preserve"> PAGEREF _Toc169003712 \h </w:instrText>
+              <w:instrText xml:space="preserve"> PAGEREF _Toc169074084 \h </w:instrText>
             </w:r>
             <w:r>
               <w:rPr>
@@ -3149,7 +3224,7 @@
                 <w:noProof/>
                 <w:webHidden/>
               </w:rPr>
-              <w:t>40</w:t>
+              <w:t>42</w:t>
             </w:r>
             <w:r>
               <w:rPr>
@@ -3179,7 +3254,7 @@
               <w14:ligatures w14:val="standardContextual"/>
             </w:rPr>
           </w:pPr>
-          <w:hyperlink w:anchor="_Toc169003713" w:history="1">
+          <w:hyperlink w:anchor="_Toc169074085" w:history="1">
             <w:r>
               <w:rPr>
                 <w:rStyle w:val="Hyperlink"/>
@@ -3206,7 +3281,7 @@
                 <w:noProof/>
                 <w:webHidden/>
               </w:rPr>
-              <w:instrText xml:space="preserve"> PAGEREF _Toc169003713 \h </w:instrText>
+              <w:instrText xml:space="preserve"> PAGEREF _Toc169074085 \h </w:instrText>
             </w:r>
             <w:r>
               <w:rPr>
@@ -3226,7 +3301,7 @@
                 <w:noProof/>
                 <w:webHidden/>
               </w:rPr>
-              <w:t>42</w:t>
+              <w:t>44</w:t>
             </w:r>
             <w:r>
               <w:rPr>
@@ -3263,7 +3338,7 @@
           <w:lang w:val="en-US"/>
         </w:rPr>
       </w:pPr>
-      <w:bookmarkStart w:id="0" w:name="_Toc169003691"/>
+      <w:bookmarkStart w:id="0" w:name="_Toc169074062"/>
       <w:r>
         <w:rPr>
           <w:rFonts w:ascii="Calibri" w:eastAsia="Calibri" w:hAnsi="Calibri" w:cs="Calibri"/>
@@ -3428,6 +3503,7 @@
           <w:p>
             <w:pPr>
               <w:spacing w:line="360" w:lineRule="auto"/>
+              <w:jc w:val="both"/>
               <w:rPr>
                 <w:rFonts w:ascii="Calibri" w:eastAsia="Calibri" w:hAnsi="Calibri" w:cs="Calibri"/>
                 <w:color w:val="000000" w:themeColor="text1"/>
@@ -3447,7 +3523,7 @@
                 <w:color w:val="000000" w:themeColor="text1"/>
                 <w:lang w:val="en"/>
               </w:rPr>
-              <w:t>/0</w:t>
+              <w:t>-February-</w:t>
             </w:r>
             <w:r>
               <w:rPr>
@@ -3455,7 +3531,7 @@
                 <w:color w:val="000000" w:themeColor="text1"/>
                 <w:lang w:val="en"/>
               </w:rPr>
-              <w:t>2</w:t>
+              <w:t>202</w:t>
             </w:r>
             <w:r>
               <w:rPr>
@@ -3463,15 +3539,79 @@
                 <w:color w:val="000000" w:themeColor="text1"/>
                 <w:lang w:val="en"/>
               </w:rPr>
-              <w:t>/202</w:t>
-            </w:r>
-            <w:r>
+              <w:t>4</w:t>
+            </w:r>
+          </w:p>
+        </w:tc>
+      </w:tr>
+      <w:tr>
+        <w:tc>
+          <w:tcPr>
+            <w:tcW w:w="3034" w:type="dxa"/>
+          </w:tcPr>
+          <w:p>
+            <w:pPr>
+              <w:spacing w:line="360" w:lineRule="auto"/>
               <w:rPr>
                 <w:rFonts w:ascii="Calibri" w:eastAsia="Calibri" w:hAnsi="Calibri" w:cs="Calibri"/>
                 <w:color w:val="000000" w:themeColor="text1"/>
                 <w:lang w:val="en"/>
               </w:rPr>
-              <w:t>4</w:t>
+            </w:pPr>
+            <w:r>
+              <w:rPr>
+                <w:rFonts w:ascii="Calibri" w:eastAsia="Calibri" w:hAnsi="Calibri" w:cs="Calibri"/>
+                <w:color w:val="000000" w:themeColor="text1"/>
+                <w:lang w:val="en"/>
+              </w:rPr>
+              <w:t>Version 2.0</w:t>
+            </w:r>
+          </w:p>
+        </w:tc>
+        <w:tc>
+          <w:tcPr>
+            <w:tcW w:w="2787" w:type="dxa"/>
+          </w:tcPr>
+          <w:p>
+            <w:pPr>
+              <w:spacing w:line="360" w:lineRule="auto"/>
+              <w:jc w:val="both"/>
+              <w:rPr>
+                <w:rFonts w:ascii="Calibri" w:eastAsia="Calibri" w:hAnsi="Calibri" w:cs="Calibri"/>
+                <w:color w:val="000000" w:themeColor="text1"/>
+                <w:lang w:val="en"/>
+              </w:rPr>
+            </w:pPr>
+            <w:r>
+              <w:rPr>
+                <w:rFonts w:ascii="Calibri" w:eastAsia="Calibri" w:hAnsi="Calibri" w:cs="Calibri"/>
+                <w:color w:val="000000" w:themeColor="text1"/>
+                <w:lang w:val="en"/>
+              </w:rPr>
+              <w:t>Added Class Diagram, Functional and Technical Requirements</w:t>
+            </w:r>
+          </w:p>
+        </w:tc>
+        <w:tc>
+          <w:tcPr>
+            <w:tcW w:w="3194" w:type="dxa"/>
+          </w:tcPr>
+          <w:p>
+            <w:pPr>
+              <w:spacing w:line="360" w:lineRule="auto"/>
+              <w:rPr>
+                <w:rFonts w:ascii="Calibri" w:eastAsia="Calibri" w:hAnsi="Calibri" w:cs="Calibri"/>
+                <w:color w:val="000000" w:themeColor="text1"/>
+                <w:lang w:val="en"/>
+              </w:rPr>
+            </w:pPr>
+            <w:r>
+              <w:rPr>
+                <w:rFonts w:ascii="Calibri" w:eastAsia="Calibri" w:hAnsi="Calibri" w:cs="Calibri"/>
+                <w:color w:val="000000" w:themeColor="text1"/>
+                <w:lang w:val="en"/>
+              </w:rPr>
+              <w:t>10-June-2024</w:t>
             </w:r>
           </w:p>
         </w:tc>
@@ -3494,7 +3634,7 @@
           <w:lang w:val="en-US"/>
         </w:rPr>
       </w:pPr>
-      <w:bookmarkStart w:id="1" w:name="_Toc169003692"/>
+      <w:bookmarkStart w:id="1" w:name="_Toc169074063"/>
       <w:r>
         <w:rPr>
           <w:rStyle w:val="Heading1Char"/>
@@ -3521,6 +3661,7 @@
           <w:szCs w:val="24"/>
           <w:lang w:val="en-US"/>
         </w:rPr>
+        <w:lastRenderedPageBreak/>
         <w:t>Any changes and new developments that have a significant impact on the project proceedings will be noted h</w:t>
       </w:r>
       <w:r>
@@ -3547,9 +3688,8 @@
         <w:pStyle w:val="Heading1"/>
         <w:spacing w:line="360" w:lineRule="auto"/>
       </w:pPr>
-      <w:bookmarkStart w:id="2" w:name="_Toc169003693"/>
-      <w:r>
-        <w:lastRenderedPageBreak/>
+      <w:bookmarkStart w:id="2" w:name="_Toc169074064"/>
+      <w:r>
         <w:t>Introduction</w:t>
       </w:r>
       <w:bookmarkEnd w:id="2"/>
@@ -3559,7 +3699,7 @@
         <w:pStyle w:val="Heading2"/>
         <w:spacing w:line="360" w:lineRule="auto"/>
       </w:pPr>
-      <w:bookmarkStart w:id="3" w:name="_Toc169003694"/>
+      <w:bookmarkStart w:id="3" w:name="_Toc169074065"/>
       <w:r>
         <w:t>Background and Context</w:t>
       </w:r>
@@ -3647,7 +3787,7 @@
         <w:pStyle w:val="Heading2"/>
         <w:spacing w:line="360" w:lineRule="auto"/>
       </w:pPr>
-      <w:bookmarkStart w:id="4" w:name="_Toc169003695"/>
+      <w:bookmarkStart w:id="4" w:name="_Toc169074066"/>
       <w:r>
         <w:t>Problem Statement</w:t>
       </w:r>
@@ -3752,7 +3892,7 @@
         <w:pStyle w:val="Heading2"/>
         <w:spacing w:line="360" w:lineRule="auto"/>
       </w:pPr>
-      <w:bookmarkStart w:id="5" w:name="_Toc169003696"/>
+      <w:bookmarkStart w:id="5" w:name="_Toc169074067"/>
       <w:r>
         <w:t>Objectives</w:t>
       </w:r>
@@ -3905,7 +4045,7 @@
         <w:pStyle w:val="Heading1"/>
         <w:spacing w:line="360" w:lineRule="auto"/>
       </w:pPr>
-      <w:bookmarkStart w:id="6" w:name="_Toc169003697"/>
+      <w:bookmarkStart w:id="6" w:name="_Toc169074068"/>
       <w:r>
         <w:lastRenderedPageBreak/>
         <w:t>Chapter 2 – De</w:t>
@@ -3944,7 +4084,7 @@
         <w:pStyle w:val="Heading2"/>
         <w:spacing w:line="360" w:lineRule="auto"/>
       </w:pPr>
-      <w:bookmarkStart w:id="7" w:name="_Toc169003698"/>
+      <w:bookmarkStart w:id="7" w:name="_Toc169074069"/>
       <w:r>
         <w:t>System Overview</w:t>
       </w:r>
@@ -4000,7 +4140,7 @@
         <w:pStyle w:val="Heading2"/>
         <w:spacing w:line="360" w:lineRule="auto"/>
       </w:pPr>
-      <w:bookmarkStart w:id="8" w:name="_Toc169003699"/>
+      <w:bookmarkStart w:id="8" w:name="_Toc169074070"/>
       <w:r>
         <w:t>Functional Requirements</w:t>
       </w:r>
@@ -4276,16 +4416,38 @@
     </w:p>
     <w:p>
       <w:pPr>
+        <w:pStyle w:val="ListParagraph"/>
+        <w:numPr>
+          <w:ilvl w:val="1"/>
+          <w:numId w:val="35"/>
+        </w:numPr>
+        <w:spacing w:line="360" w:lineRule="auto"/>
+        <w:jc w:val="both"/>
+        <w:rPr>
+          <w:sz w:val="24"/>
+          <w:szCs w:val="24"/>
+        </w:rPr>
+      </w:pPr>
+      <w:r>
+        <w:rPr>
+          <w:sz w:val="24"/>
+          <w:szCs w:val="24"/>
+        </w:rPr>
+        <w:lastRenderedPageBreak/>
+        <w:t>The front-end must be intuitive and easy to navigate for users with varying levels of IT and cybersecurity knowledge</w:t>
+      </w:r>
+    </w:p>
+    <w:p>
+      <w:pPr>
         <w:pStyle w:val="Heading2"/>
         <w:spacing w:line="360" w:lineRule="auto"/>
       </w:pPr>
-      <w:bookmarkStart w:id="9" w:name="_Toc169003700"/>
-      <w:r>
-        <w:lastRenderedPageBreak/>
+      <w:bookmarkStart w:id="9" w:name="_Toc169074071"/>
+      <w:r>
         <w:t>Technical Requirements</w:t>
       </w:r>
-    </w:p>
-    <w:p/>
+      <w:bookmarkEnd w:id="9"/>
+    </w:p>
     <w:p>
       <w:pPr>
         <w:pStyle w:val="ListParagraph"/>
@@ -4554,6 +4716,93 @@
       <w:pPr>
         <w:pStyle w:val="ListParagraph"/>
         <w:numPr>
+          <w:ilvl w:val="1"/>
+          <w:numId w:val="36"/>
+        </w:numPr>
+        <w:spacing w:line="360" w:lineRule="auto"/>
+        <w:jc w:val="both"/>
+        <w:rPr>
+          <w:sz w:val="24"/>
+          <w:szCs w:val="24"/>
+        </w:rPr>
+      </w:pPr>
+      <w:r>
+        <w:rPr>
+          <w:sz w:val="24"/>
+          <w:szCs w:val="24"/>
+        </w:rPr>
+        <w:t>The system and the cloud functions should be able to handle data from over than 400 clients without performance degradation</w:t>
+      </w:r>
+      <w:r>
+        <w:rPr>
+          <w:sz w:val="24"/>
+          <w:szCs w:val="24"/>
+        </w:rPr>
+        <w:t xml:space="preserve"> keeping in mind that one user can make up to </w:t>
+      </w:r>
+      <w:r>
+        <w:rPr>
+          <w:rFonts w:cstheme="minorHAnsi"/>
+          <w:sz w:val="24"/>
+          <w:szCs w:val="24"/>
+        </w:rPr>
+        <w:t>±</w:t>
+      </w:r>
+      <w:r>
+        <w:rPr>
+          <w:sz w:val="24"/>
+          <w:szCs w:val="24"/>
+        </w:rPr>
+        <w:t>4</w:t>
+      </w:r>
+      <w:r>
+        <w:rPr>
+          <w:sz w:val="24"/>
+          <w:szCs w:val="24"/>
+        </w:rPr>
+        <w:t>0-</w:t>
+      </w:r>
+      <w:r>
+        <w:rPr>
+          <w:sz w:val="24"/>
+          <w:szCs w:val="24"/>
+        </w:rPr>
+        <w:t>5</w:t>
+      </w:r>
+      <w:r>
+        <w:rPr>
+          <w:sz w:val="24"/>
+          <w:szCs w:val="24"/>
+        </w:rPr>
+        <w:t>0 requests per day</w:t>
+      </w:r>
+    </w:p>
+    <w:p>
+      <w:pPr>
+        <w:pStyle w:val="ListParagraph"/>
+        <w:numPr>
+          <w:ilvl w:val="1"/>
+          <w:numId w:val="36"/>
+        </w:numPr>
+        <w:spacing w:line="360" w:lineRule="auto"/>
+        <w:jc w:val="both"/>
+        <w:rPr>
+          <w:sz w:val="24"/>
+          <w:szCs w:val="24"/>
+        </w:rPr>
+      </w:pPr>
+      <w:r>
+        <w:rPr>
+          <w:sz w:val="24"/>
+          <w:szCs w:val="24"/>
+        </w:rPr>
+        <w:t>The database should be able to hold data from over than 400 clients regarding the devices, malwares, and applications that they have in their endpoints</w:t>
+      </w:r>
+    </w:p>
+    <w:p>
+      <w:pPr>
+        <w:pStyle w:val="ListParagraph"/>
+        <w:numPr>
           <w:ilvl w:val="0"/>
           <w:numId w:val="36"/>
         </w:numPr>
@@ -4576,24 +4825,262 @@
     </w:p>
     <w:p>
       <w:pPr>
+        <w:pStyle w:val="ListParagraph"/>
+        <w:numPr>
+          <w:ilvl w:val="1"/>
+          <w:numId w:val="36"/>
+        </w:numPr>
+        <w:spacing w:line="360" w:lineRule="auto"/>
+        <w:jc w:val="both"/>
+        <w:rPr>
+          <w:sz w:val="24"/>
+          <w:szCs w:val="24"/>
+        </w:rPr>
+      </w:pPr>
+      <w:r>
+        <w:rPr>
+          <w:sz w:val="24"/>
+          <w:szCs w:val="24"/>
+        </w:rPr>
+        <w:t>The system must include comprehensive error handling and logging to troubleshoot and resolve issues effectively</w:t>
+      </w:r>
+    </w:p>
+    <w:p>
+      <w:pPr>
+        <w:pStyle w:val="ListParagraph"/>
+        <w:numPr>
+          <w:ilvl w:val="0"/>
+          <w:numId w:val="36"/>
+        </w:numPr>
+        <w:spacing w:line="360" w:lineRule="auto"/>
+        <w:jc w:val="both"/>
+        <w:rPr>
+          <w:sz w:val="24"/>
+          <w:szCs w:val="24"/>
+        </w:rPr>
+      </w:pPr>
+      <w:r>
+        <w:rPr>
+          <w:b/>
+          <w:bCs/>
+          <w:sz w:val="24"/>
+          <w:szCs w:val="24"/>
+        </w:rPr>
+        <w:t>Real-time Data Processing</w:t>
+      </w:r>
+    </w:p>
+    <w:p>
+      <w:pPr>
+        <w:pStyle w:val="ListParagraph"/>
+        <w:numPr>
+          <w:ilvl w:val="1"/>
+          <w:numId w:val="36"/>
+        </w:numPr>
+        <w:spacing w:line="360" w:lineRule="auto"/>
+        <w:jc w:val="both"/>
+        <w:rPr>
+          <w:sz w:val="24"/>
+          <w:szCs w:val="24"/>
+        </w:rPr>
+      </w:pPr>
+      <w:r>
+        <w:rPr>
+          <w:sz w:val="24"/>
+          <w:szCs w:val="24"/>
+        </w:rPr>
+        <w:t>Implement real-time data processing capabilities to ensure up-to-date device status and threat information</w:t>
+      </w:r>
+    </w:p>
+    <w:p>
+      <w:pPr>
+        <w:pStyle w:val="ListParagraph"/>
+        <w:numPr>
+          <w:ilvl w:val="0"/>
+          <w:numId w:val="36"/>
+        </w:numPr>
+        <w:spacing w:line="360" w:lineRule="auto"/>
+        <w:jc w:val="both"/>
+        <w:rPr>
+          <w:sz w:val="24"/>
+          <w:szCs w:val="24"/>
+        </w:rPr>
+      </w:pPr>
+      <w:r>
+        <w:rPr>
+          <w:b/>
+          <w:bCs/>
+          <w:sz w:val="24"/>
+          <w:szCs w:val="24"/>
+        </w:rPr>
+        <w:t>Compliance</w:t>
+      </w:r>
+    </w:p>
+    <w:p>
+      <w:pPr>
+        <w:pStyle w:val="ListParagraph"/>
+        <w:numPr>
+          <w:ilvl w:val="1"/>
+          <w:numId w:val="36"/>
+        </w:numPr>
+        <w:spacing w:line="360" w:lineRule="auto"/>
+        <w:jc w:val="both"/>
+        <w:rPr>
+          <w:sz w:val="24"/>
+          <w:szCs w:val="24"/>
+        </w:rPr>
+      </w:pPr>
+      <w:r>
+        <w:rPr>
+          <w:sz w:val="24"/>
+          <w:szCs w:val="24"/>
+        </w:rPr>
+        <w:t>Ensure the system complies with relevant industry standards and regulations for cybersecurity and data protection</w:t>
+      </w:r>
+    </w:p>
+    <w:p>
+      <w:pPr>
+        <w:pStyle w:val="ListParagraph"/>
+        <w:numPr>
+          <w:ilvl w:val="0"/>
+          <w:numId w:val="36"/>
+        </w:numPr>
+        <w:spacing w:line="360" w:lineRule="auto"/>
+        <w:jc w:val="both"/>
+        <w:rPr>
+          <w:sz w:val="24"/>
+          <w:szCs w:val="24"/>
+        </w:rPr>
+      </w:pPr>
+      <w:r>
+        <w:rPr>
+          <w:b/>
+          <w:bCs/>
+          <w:sz w:val="24"/>
+          <w:szCs w:val="24"/>
+        </w:rPr>
+        <w:lastRenderedPageBreak/>
+        <w:t>Documentation</w:t>
+      </w:r>
+    </w:p>
+    <w:p>
+      <w:pPr>
+        <w:pStyle w:val="ListParagraph"/>
+        <w:numPr>
+          <w:ilvl w:val="1"/>
+          <w:numId w:val="36"/>
+        </w:numPr>
+        <w:spacing w:line="360" w:lineRule="auto"/>
+        <w:jc w:val="both"/>
+        <w:rPr>
+          <w:sz w:val="24"/>
+          <w:szCs w:val="24"/>
+        </w:rPr>
+      </w:pPr>
+      <w:r>
+        <w:rPr>
+          <w:sz w:val="24"/>
+          <w:szCs w:val="24"/>
+        </w:rPr>
+        <w:t>Provide thorough documentation for the codebase, API integrations, and user guidelines to ensure maintainability and usability</w:t>
+      </w:r>
+    </w:p>
+    <w:p>
+      <w:pPr>
+        <w:pStyle w:val="ListParagraph"/>
+        <w:numPr>
+          <w:ilvl w:val="0"/>
+          <w:numId w:val="36"/>
+        </w:numPr>
+        <w:spacing w:line="360" w:lineRule="auto"/>
+        <w:jc w:val="both"/>
+        <w:rPr>
+          <w:sz w:val="24"/>
+          <w:szCs w:val="24"/>
+        </w:rPr>
+      </w:pPr>
+      <w:r>
+        <w:rPr>
+          <w:b/>
+          <w:bCs/>
+          <w:sz w:val="24"/>
+          <w:szCs w:val="24"/>
+        </w:rPr>
+        <w:t>Backup and Recovery</w:t>
+      </w:r>
+    </w:p>
+    <w:p>
+      <w:pPr>
+        <w:pStyle w:val="ListParagraph"/>
+        <w:numPr>
+          <w:ilvl w:val="1"/>
+          <w:numId w:val="36"/>
+        </w:numPr>
+        <w:spacing w:line="360" w:lineRule="auto"/>
+        <w:jc w:val="both"/>
+        <w:rPr>
+          <w:sz w:val="24"/>
+          <w:szCs w:val="24"/>
+        </w:rPr>
+      </w:pPr>
+      <w:r>
+        <w:rPr>
+          <w:sz w:val="24"/>
+          <w:szCs w:val="24"/>
+        </w:rPr>
+        <w:t xml:space="preserve">Implement backup strategies for critical data and configurations related to SentinelOne integration. Develop recovery procedures to quickly restore services in case of failures. </w:t>
+      </w:r>
+    </w:p>
+    <w:p>
+      <w:pPr>
+        <w:pStyle w:val="ListParagraph"/>
+        <w:numPr>
+          <w:ilvl w:val="0"/>
+          <w:numId w:val="36"/>
+        </w:numPr>
+        <w:spacing w:line="360" w:lineRule="auto"/>
+        <w:jc w:val="both"/>
+        <w:rPr>
+          <w:sz w:val="24"/>
+          <w:szCs w:val="24"/>
+        </w:rPr>
+      </w:pPr>
+    </w:p>
+    <w:p>
+      <w:pPr>
         <w:pStyle w:val="Heading2"/>
         <w:spacing w:line="360" w:lineRule="auto"/>
       </w:pPr>
+      <w:bookmarkStart w:id="10" w:name="_Toc169074072"/>
       <w:r>
         <w:t>Business Requirements</w:t>
       </w:r>
-      <w:bookmarkEnd w:id="9"/>
+      <w:bookmarkEnd w:id="10"/>
+    </w:p>
+    <w:p>
+      <w:pPr>
+        <w:rPr>
+          <w:sz w:val="24"/>
+          <w:szCs w:val="24"/>
+        </w:rPr>
+      </w:pPr>
+      <w:r>
+        <w:rPr>
+          <w:sz w:val="24"/>
+          <w:szCs w:val="24"/>
+        </w:rPr>
+        <w:t>Business requirements are the high-level needs or conditions that a business must meet to achieve its goals.</w:t>
+      </w:r>
     </w:p>
     <w:p>
       <w:pPr>
         <w:pStyle w:val="Heading2"/>
         <w:spacing w:line="360" w:lineRule="auto"/>
       </w:pPr>
-      <w:bookmarkStart w:id="10" w:name="_Toc169003701"/>
+      <w:bookmarkStart w:id="11" w:name="_Toc169074073"/>
       <w:r>
         <w:t>User Stories</w:t>
       </w:r>
-      <w:bookmarkEnd w:id="10"/>
+      <w:bookmarkEnd w:id="11"/>
     </w:p>
     <w:p>
       <w:pPr>
@@ -4751,11 +5238,33 @@
       </w:pPr>
       <w:r>
         <w:rPr>
-          <w:sz w:val="24"/>
-          <w:szCs w:val="24"/>
-        </w:rPr>
-        <w:lastRenderedPageBreak/>
+          <w:b/>
+          <w:bCs/>
+          <w:sz w:val="24"/>
+          <w:szCs w:val="24"/>
+        </w:rPr>
         <w:t>The clients</w:t>
+      </w:r>
+      <w:r>
+        <w:rPr>
+          <w:sz w:val="24"/>
+          <w:szCs w:val="24"/>
+        </w:rPr>
+        <w:t xml:space="preserve"> are the end-users of the QaaS app coming from customers from different companies. They are the business</w:t>
+      </w:r>
+      <w:r>
+        <w:rPr>
+          <w:sz w:val="24"/>
+          <w:szCs w:val="24"/>
+        </w:rPr>
+        <w:t>es or individuals who have entrusted Q-ICT to monitor the security of their devices. They have quite important needs to the user stories as they need to access information about their device health and status and require transparency and assurance about the security measures in place. Their user stories will focus on features that allow clients to easily understand and monitor their devices’ security status without needing in-depth IT knowledge</w:t>
+      </w:r>
+      <w:r>
+        <w:rPr>
+          <w:sz w:val="24"/>
+          <w:szCs w:val="24"/>
+        </w:rPr>
+        <w:t>.</w:t>
       </w:r>
     </w:p>
     <w:p>
@@ -4774,10 +5283,62 @@
       </w:pPr>
       <w:r>
         <w:rPr>
-          <w:sz w:val="24"/>
-          <w:szCs w:val="24"/>
-        </w:rPr>
+          <w:b/>
+          <w:bCs/>
+          <w:sz w:val="24"/>
+          <w:szCs w:val="24"/>
+        </w:rPr>
+        <w:lastRenderedPageBreak/>
         <w:t>The helpdesk</w:t>
+      </w:r>
+      <w:r>
+        <w:rPr>
+          <w:sz w:val="24"/>
+          <w:szCs w:val="24"/>
+        </w:rPr>
+        <w:t xml:space="preserve"> </w:t>
+      </w:r>
+      <w:r>
+        <w:rPr>
+          <w:sz w:val="24"/>
+          <w:szCs w:val="24"/>
+        </w:rPr>
+        <w:t>is</w:t>
+      </w:r>
+      <w:r>
+        <w:rPr>
+          <w:sz w:val="24"/>
+          <w:szCs w:val="24"/>
+        </w:rPr>
+        <w:t xml:space="preserve"> part of Q-ICT</w:t>
+      </w:r>
+      <w:r>
+        <w:rPr>
+          <w:sz w:val="24"/>
+          <w:szCs w:val="24"/>
+        </w:rPr>
+        <w:t>’s</w:t>
+      </w:r>
+      <w:r>
+        <w:rPr>
+          <w:sz w:val="24"/>
+          <w:szCs w:val="24"/>
+        </w:rPr>
+        <w:t xml:space="preserve"> employees to provide support to clients. They trouble shoot issues and offer guidance when there is an issue with the clients regarding their Microsoft subscription or products. </w:t>
+      </w:r>
+      <w:r>
+        <w:rPr>
+          <w:sz w:val="24"/>
+          <w:szCs w:val="24"/>
+        </w:rPr>
+        <w:t xml:space="preserve">They require access to detailed device and threat information to assists clients effectively. </w:t>
+      </w:r>
+      <w:r>
+        <w:rPr>
+          <w:sz w:val="24"/>
+          <w:szCs w:val="24"/>
+        </w:rPr>
+        <w:t>Their user stories will focus on features that enable helpdesk to support clients promptly and accurately.</w:t>
       </w:r>
     </w:p>
     <w:p>
@@ -4790,23 +5351,87 @@
         <w:spacing w:line="360" w:lineRule="auto"/>
         <w:jc w:val="both"/>
         <w:rPr>
-          <w:sz w:val="24"/>
-          <w:szCs w:val="24"/>
-        </w:rPr>
-      </w:pPr>
-      <w:r>
-        <w:rPr>
-          <w:sz w:val="24"/>
-          <w:szCs w:val="24"/>
-        </w:rPr>
-        <w:t>The cybersecurity analyst</w:t>
-      </w:r>
-      <w:r>
-        <w:rPr>
+          <w:b/>
+          <w:bCs/>
+          <w:sz w:val="24"/>
+          <w:szCs w:val="24"/>
+        </w:rPr>
+      </w:pPr>
+      <w:r>
+        <w:rPr>
+          <w:b/>
+          <w:bCs/>
+          <w:sz w:val="24"/>
+          <w:szCs w:val="24"/>
+        </w:rPr>
+        <w:t xml:space="preserve">The cybersecurity </w:t>
+      </w:r>
+      <w:r>
+        <w:rPr>
+          <w:b/>
+          <w:bCs/>
+          <w:sz w:val="24"/>
+          <w:szCs w:val="24"/>
+        </w:rPr>
+        <w:t>analyst</w:t>
+      </w:r>
+      <w:r>
+        <w:rPr>
+          <w:b/>
+          <w:bCs/>
           <w:sz w:val="24"/>
           <w:szCs w:val="24"/>
         </w:rPr>
         <w:t>s</w:t>
+      </w:r>
+      <w:r>
+        <w:rPr>
+          <w:sz w:val="24"/>
+          <w:szCs w:val="24"/>
+        </w:rPr>
+        <w:t xml:space="preserve"> are part of Q-ICT’s employees that are responsible for monitoring and analysing security threats. They ensure that the devices are protected and respond to incidents.</w:t>
+      </w:r>
+      <w:r>
+        <w:rPr>
+          <w:sz w:val="24"/>
+          <w:szCs w:val="24"/>
+        </w:rPr>
+        <w:t xml:space="preserve"> They need to make sure that this integration does not show too much of technical data to the customers as to not overwhelm them, also to make sure that no sensitive data are being shown that would provide risks to their own safety such as devices IP addresses. </w:t>
+      </w:r>
+      <w:r>
+        <w:rPr>
+          <w:sz w:val="24"/>
+          <w:szCs w:val="24"/>
+        </w:rPr>
+        <w:t xml:space="preserve">Analysts need detailed and real0tie data about threats and device </w:t>
+      </w:r>
+      <w:r>
+        <w:rPr>
+          <w:sz w:val="24"/>
+          <w:szCs w:val="24"/>
+        </w:rPr>
+        <w:t>health</w:t>
+      </w:r>
+      <w:r>
+        <w:rPr>
+          <w:sz w:val="24"/>
+          <w:szCs w:val="24"/>
+        </w:rPr>
+        <w:t>.</w:t>
+      </w:r>
+      <w:r>
+        <w:rPr>
+          <w:sz w:val="24"/>
+          <w:szCs w:val="24"/>
+        </w:rPr>
+        <w:t xml:space="preserve"> </w:t>
+      </w:r>
+      <w:r>
+        <w:rPr>
+          <w:sz w:val="24"/>
+          <w:szCs w:val="24"/>
+        </w:rPr>
+        <w:t xml:space="preserve">Their user stories will focus on features that support threat analysis and response. </w:t>
       </w:r>
     </w:p>
     <w:p>
@@ -4819,16 +5444,36 @@
         <w:spacing w:line="360" w:lineRule="auto"/>
         <w:jc w:val="both"/>
         <w:rPr>
-          <w:sz w:val="24"/>
-          <w:szCs w:val="24"/>
-        </w:rPr>
-      </w:pPr>
-      <w:r>
-        <w:rPr>
+          <w:b/>
+          <w:bCs/>
+          <w:sz w:val="24"/>
+          <w:szCs w:val="24"/>
+        </w:rPr>
+      </w:pPr>
+      <w:r>
+        <w:rPr>
+          <w:b/>
+          <w:bCs/>
           <w:sz w:val="24"/>
           <w:szCs w:val="24"/>
         </w:rPr>
         <w:t>The IT admin (developers)</w:t>
+      </w:r>
+      <w:r>
+        <w:rPr>
+          <w:b/>
+          <w:bCs/>
+          <w:sz w:val="24"/>
+          <w:szCs w:val="24"/>
+        </w:rPr>
+        <w:t xml:space="preserve"> </w:t>
+      </w:r>
+      <w:r>
+        <w:rPr>
+          <w:sz w:val="24"/>
+          <w:szCs w:val="24"/>
+        </w:rPr>
+        <w:t xml:space="preserve">manage and maintain the QaaS App. They are responsible for integrating the SentinelOne </w:t>
       </w:r>
     </w:p>
     <w:p>
@@ -4841,12 +5486,16 @@
         <w:spacing w:line="360" w:lineRule="auto"/>
         <w:jc w:val="both"/>
         <w:rPr>
-          <w:sz w:val="24"/>
-          <w:szCs w:val="24"/>
-        </w:rPr>
-      </w:pPr>
-      <w:r>
-        <w:rPr>
+          <w:b/>
+          <w:bCs/>
+          <w:sz w:val="24"/>
+          <w:szCs w:val="24"/>
+        </w:rPr>
+      </w:pPr>
+      <w:r>
+        <w:rPr>
+          <w:b/>
+          <w:bCs/>
           <w:sz w:val="24"/>
           <w:szCs w:val="24"/>
         </w:rPr>
@@ -4858,11 +5507,11 @@
         <w:pStyle w:val="Heading3"/>
         <w:spacing w:line="360" w:lineRule="auto"/>
       </w:pPr>
-      <w:bookmarkStart w:id="11" w:name="_Toc169003702"/>
+      <w:bookmarkStart w:id="12" w:name="_Toc169074074"/>
       <w:r>
         <w:t>High priority</w:t>
       </w:r>
-      <w:bookmarkEnd w:id="11"/>
+      <w:bookmarkEnd w:id="12"/>
     </w:p>
     <w:p>
       <w:pPr>
@@ -4990,6 +5639,7 @@
           <w:sz w:val="24"/>
           <w:szCs w:val="24"/>
         </w:rPr>
+        <w:lastRenderedPageBreak/>
         <w:t>As a user I want to be able to have filtering, sorting, and searching functionalities for the SentinelOne data shown in tables so that I can choose which data to be shown, so that I can understand the data more.</w:t>
       </w:r>
     </w:p>
@@ -5072,7 +5722,6 @@
           <w:sz w:val="24"/>
           <w:szCs w:val="24"/>
         </w:rPr>
-        <w:lastRenderedPageBreak/>
         <w:t>For IT admins:</w:t>
       </w:r>
     </w:p>
@@ -5147,11 +5796,11 @@
         <w:pStyle w:val="Heading3"/>
         <w:spacing w:line="360" w:lineRule="auto"/>
       </w:pPr>
-      <w:bookmarkStart w:id="12" w:name="_Toc169003703"/>
+      <w:bookmarkStart w:id="13" w:name="_Toc169074075"/>
       <w:r>
         <w:t>Low priority</w:t>
       </w:r>
-      <w:bookmarkEnd w:id="12"/>
+      <w:bookmarkEnd w:id="13"/>
     </w:p>
     <w:p>
       <w:pPr>
@@ -5286,11 +5935,12 @@
         <w:pStyle w:val="Heading2"/>
         <w:spacing w:line="360" w:lineRule="auto"/>
       </w:pPr>
-      <w:bookmarkStart w:id="13" w:name="_Toc169003704"/>
-      <w:r>
+      <w:bookmarkStart w:id="14" w:name="_Toc169074076"/>
+      <w:r>
+        <w:lastRenderedPageBreak/>
         <w:t>Uses Cases</w:t>
       </w:r>
-      <w:bookmarkEnd w:id="13"/>
+      <w:bookmarkEnd w:id="14"/>
     </w:p>
     <w:p>
       <w:pPr>
@@ -5437,7 +6087,6 @@
           <w:sz w:val="24"/>
           <w:szCs w:val="24"/>
         </w:rPr>
-        <w:lastRenderedPageBreak/>
         <w:t>Precondition:</w:t>
       </w:r>
     </w:p>
@@ -5715,7 +6364,15 @@
           <w:sz w:val="24"/>
           <w:szCs w:val="24"/>
         </w:rPr>
-        <w:t xml:space="preserve"> on the server or on the client, it should handle the error and display the error message appropriately to the </w:t>
+        <w:t xml:space="preserve"> on the server or on the client, it should handle the error and display the error message appropriately to </w:t>
+      </w:r>
+      <w:r>
+        <w:rPr>
+          <w:sz w:val="24"/>
+          <w:szCs w:val="24"/>
+        </w:rPr>
+        <w:lastRenderedPageBreak/>
+        <w:t xml:space="preserve">the </w:t>
       </w:r>
       <w:r>
         <w:rPr>
@@ -5929,7 +6586,6 @@
           <w:sz w:val="24"/>
           <w:szCs w:val="24"/>
         </w:rPr>
-        <w:lastRenderedPageBreak/>
         <w:t>Use case: SenntinelOne EDR platform detects a security threat (e.g., malware, ransomware, viruses, worms, spyware, etc.,) on a client’s device.</w:t>
       </w:r>
     </w:p>
@@ -6247,6 +6903,7 @@
           <w:sz w:val="24"/>
           <w:szCs w:val="24"/>
         </w:rPr>
+        <w:lastRenderedPageBreak/>
         <w:t>The client navigates to the Threats section of the QaaS app</w:t>
       </w:r>
     </w:p>
@@ -6422,7 +7079,6 @@
           <w:sz w:val="24"/>
           <w:szCs w:val="24"/>
         </w:rPr>
-        <w:lastRenderedPageBreak/>
         <w:t>Alternative flows:</w:t>
       </w:r>
     </w:p>
@@ -6687,6 +7343,7 @@
           <w:sz w:val="24"/>
           <w:szCs w:val="24"/>
         </w:rPr>
+        <w:lastRenderedPageBreak/>
         <w:t>Postcondition:</w:t>
       </w:r>
     </w:p>
@@ -6923,7 +7580,6 @@
           <w:sz w:val="24"/>
           <w:szCs w:val="24"/>
         </w:rPr>
-        <w:lastRenderedPageBreak/>
         <w:t xml:space="preserve">Implementation: </w:t>
       </w:r>
       <w:r>
@@ -7055,11 +7711,11 @@
         <w:pStyle w:val="Heading2"/>
         <w:spacing w:line="360" w:lineRule="auto"/>
       </w:pPr>
-      <w:bookmarkStart w:id="14" w:name="_Toc169003705"/>
+      <w:bookmarkStart w:id="15" w:name="_Toc169074077"/>
       <w:r>
         <w:t>Acceptance Criteria</w:t>
       </w:r>
-      <w:bookmarkEnd w:id="14"/>
+      <w:bookmarkEnd w:id="15"/>
     </w:p>
     <w:p>
       <w:pPr>
@@ -7192,6 +7848,7 @@
           <w:sz w:val="24"/>
           <w:szCs w:val="24"/>
         </w:rPr>
+        <w:lastRenderedPageBreak/>
         <w:t>Endpoint health status</w:t>
       </w:r>
     </w:p>
@@ -7446,7 +8103,6 @@
           <w:sz w:val="24"/>
           <w:szCs w:val="24"/>
         </w:rPr>
-        <w:lastRenderedPageBreak/>
         <w:t xml:space="preserve">Hardware specifications (e.g., CPU, RAM, </w:t>
       </w:r>
       <w:r>
@@ -7711,11 +8367,11 @@
         <w:pStyle w:val="Heading2"/>
         <w:spacing w:line="360" w:lineRule="auto"/>
       </w:pPr>
-      <w:bookmarkStart w:id="15" w:name="_Toc169003706"/>
+      <w:bookmarkStart w:id="16" w:name="_Toc169074078"/>
       <w:r>
         <w:t>MoSCoW Analysis</w:t>
       </w:r>
-      <w:bookmarkEnd w:id="15"/>
+      <w:bookmarkEnd w:id="16"/>
     </w:p>
     <w:p>
       <w:pPr>
@@ -7754,6 +8410,7 @@
               <w:rPr>
                 <w:color w:val="000000" w:themeColor="text1"/>
               </w:rPr>
+              <w:lastRenderedPageBreak/>
               <w:t>Must</w:t>
             </w:r>
             <w:r>
@@ -8108,15 +8765,7 @@
                 <w:sz w:val="24"/>
                 <w:szCs w:val="24"/>
               </w:rPr>
-              <w:t xml:space="preserve">iPhone </w:t>
-            </w:r>
-            <w:r>
-              <w:rPr>
-                <w:sz w:val="24"/>
-                <w:szCs w:val="24"/>
-              </w:rPr>
-              <w:lastRenderedPageBreak/>
-              <w:t xml:space="preserve">11, Galaxy Note 20, </w:t>
+              <w:t xml:space="preserve">iPhone 11, Galaxy Note 20, </w:t>
             </w:r>
             <w:r>
               <w:rPr>
@@ -8145,7 +8794,6 @@
                 <w:sz w:val="24"/>
                 <w:szCs w:val="24"/>
               </w:rPr>
-              <w:lastRenderedPageBreak/>
               <w:t>Utilizing SentinelOne Vigilance package</w:t>
             </w:r>
           </w:p>
@@ -8514,6 +9162,7 @@
                 <w:sz w:val="24"/>
                 <w:szCs w:val="24"/>
               </w:rPr>
+              <w:lastRenderedPageBreak/>
               <w:t>Ensure proper permission for different User Tags</w:t>
             </w:r>
           </w:p>
@@ -8728,7 +9377,6 @@
           <w:sz w:val="24"/>
           <w:szCs w:val="24"/>
         </w:rPr>
-        <w:lastRenderedPageBreak/>
         <w:t xml:space="preserve">Pagination: </w:t>
       </w:r>
       <w:r>
@@ -8828,12 +9476,12 @@
         <w:pStyle w:val="Heading1"/>
         <w:spacing w:line="360" w:lineRule="auto"/>
       </w:pPr>
-      <w:bookmarkStart w:id="16" w:name="_Toc169003707"/>
+      <w:bookmarkStart w:id="17" w:name="_Toc169074079"/>
       <w:r>
         <w:lastRenderedPageBreak/>
         <w:t>Chapter 3 Data Model</w:t>
       </w:r>
-      <w:bookmarkEnd w:id="16"/>
+      <w:bookmarkEnd w:id="17"/>
     </w:p>
     <w:p>
       <w:pPr>
@@ -9255,7 +9903,7 @@
         <w:pStyle w:val="Heading2"/>
         <w:spacing w:line="360" w:lineRule="auto"/>
       </w:pPr>
-      <w:bookmarkStart w:id="17" w:name="_Toc169003708"/>
+      <w:bookmarkStart w:id="18" w:name="_Toc169074080"/>
       <w:r>
         <w:lastRenderedPageBreak/>
         <w:t xml:space="preserve">Design Patterns </w:t>
@@ -9263,7 +9911,7 @@
       <w:r>
         <w:t>used.</w:t>
       </w:r>
-      <w:bookmarkEnd w:id="17"/>
+      <w:bookmarkEnd w:id="18"/>
     </w:p>
     <w:p>
       <w:pPr>
@@ -11305,7 +11953,7 @@
         <w:pStyle w:val="Heading2"/>
         <w:spacing w:line="360" w:lineRule="auto"/>
       </w:pPr>
-      <w:bookmarkStart w:id="18" w:name="_Toc169003709"/>
+      <w:bookmarkStart w:id="19" w:name="_Toc169074081"/>
       <w:r>
         <w:t xml:space="preserve">User Interface </w:t>
       </w:r>
@@ -11315,7 +11963,7 @@
       <w:r>
         <w:t>Design</w:t>
       </w:r>
-      <w:bookmarkEnd w:id="18"/>
+      <w:bookmarkEnd w:id="19"/>
     </w:p>
     <w:p>
       <w:pPr>
@@ -12833,7 +13481,7 @@
         <w:pStyle w:val="Heading1"/>
         <w:spacing w:line="360" w:lineRule="auto"/>
       </w:pPr>
-      <w:bookmarkStart w:id="19" w:name="_Toc169003710"/>
+      <w:bookmarkStart w:id="20" w:name="_Toc169074082"/>
       <w:r>
         <w:lastRenderedPageBreak/>
         <w:t>Chapter 4</w:t>
@@ -12844,7 +13492,7 @@
       <w:r>
         <w:t>Output</w:t>
       </w:r>
-      <w:bookmarkEnd w:id="19"/>
+      <w:bookmarkEnd w:id="20"/>
     </w:p>
     <w:p>
       <w:pPr>
@@ -18520,12 +19168,12 @@
           <w:szCs w:val="24"/>
         </w:rPr>
       </w:pPr>
-      <w:bookmarkStart w:id="20" w:name="_Toc169003711"/>
+      <w:bookmarkStart w:id="21" w:name="_Toc169074083"/>
       <w:r>
         <w:lastRenderedPageBreak/>
         <w:t>Chapter 5 Required Input</w:t>
       </w:r>
-      <w:bookmarkEnd w:id="20"/>
+      <w:bookmarkEnd w:id="21"/>
     </w:p>
     <w:p>
       <w:pPr>
@@ -20244,12 +20892,12 @@
         <w:pStyle w:val="Heading1"/>
         <w:spacing w:line="360" w:lineRule="auto"/>
       </w:pPr>
-      <w:bookmarkStart w:id="21" w:name="_Toc169003712"/>
+      <w:bookmarkStart w:id="22" w:name="_Toc169074084"/>
       <w:r>
         <w:lastRenderedPageBreak/>
         <w:t>Chapter 6 Menu Structure and Authorization</w:t>
       </w:r>
-      <w:bookmarkEnd w:id="21"/>
+      <w:bookmarkEnd w:id="22"/>
     </w:p>
     <w:p>
       <w:pPr>
@@ -21865,18 +22513,18 @@
         <w:pStyle w:val="Heading1"/>
         <w:spacing w:line="360" w:lineRule="auto"/>
       </w:pPr>
-      <w:bookmarkStart w:id="22" w:name="_Toc169003713"/>
+      <w:bookmarkStart w:id="23" w:name="_Toc169074085"/>
       <w:r>
         <w:lastRenderedPageBreak/>
         <w:t xml:space="preserve">Chapter </w:t>
       </w:r>
       <w:r>
-        <w:t>8</w:t>
+        <w:t>7</w:t>
       </w:r>
       <w:r>
         <w:t xml:space="preserve"> Technical Consequences</w:t>
       </w:r>
-      <w:bookmarkEnd w:id="22"/>
+      <w:bookmarkEnd w:id="23"/>
     </w:p>
     <w:p>
       <w:pPr>
@@ -24221,7 +24869,7 @@
   <w:abstractNum w:abstractNumId="13" w15:restartNumberingAfterBreak="0">
     <w:nsid w:val="39E41516"/>
     <w:multiLevelType w:val="hybridMultilevel"/>
-    <w:tmpl w:val="1E726D7A"/>
+    <w:tmpl w:val="F4D2A99E"/>
     <w:lvl w:ilvl="0" w:tplc="FFFFFFFF">
       <w:start w:val="1"/>
       <w:numFmt w:val="decimal"/>

</xml_diff>